<commit_message>
edit delivary details to admin
</commit_message>
<xml_diff>
--- a/admin/project doc/Sports Salse database Edited.docx
+++ b/admin/project doc/Sports Salse database Edited.docx
@@ -1,6 +1,6 @@
 
 <file path=word/document.xml><?xml version="1.0" encoding="utf-8"?>
-<w:document xmlns:wpc="http://schemas.microsoft.com/office/word/2010/wordprocessingCanvas" xmlns:cx="http://schemas.microsoft.com/office/drawing/2014/chartex" xmlns:cx1="http://schemas.microsoft.com/office/drawing/2015/9/8/chartex" xmlns:cx2="http://schemas.microsoft.com/office/drawing/2015/10/21/chartex" xmlns:cx3="http://schemas.microsoft.com/office/drawing/2016/5/9/chartex" xmlns:cx4="http://schemas.microsoft.com/office/drawing/2016/5/10/chartex" xmlns:cx5="http://schemas.microsoft.com/office/drawing/2016/5/11/chartex" xmlns:cx6="http://schemas.microsoft.com/office/drawing/2016/5/12/chartex" xmlns:cx7="http://schemas.microsoft.com/office/drawing/2016/5/13/chartex" xmlns:cx8="http://schemas.microsoft.com/office/drawing/2016/5/14/chartex" xmlns:mc="http://schemas.openxmlformats.org/markup-compatibility/2006" xmlns:aink="http://schemas.microsoft.com/office/drawing/2016/ink" xmlns:am3d="http://schemas.microsoft.com/office/drawing/2017/model3d" xmlns:o="urn:schemas-microsoft-com:office:office" xmlns:oel="http://schemas.microsoft.com/office/2019/extlst" xmlns:r="http://schemas.openxmlformats.org/officeDocument/2006/relationships" xmlns:m="http://schemas.openxmlformats.org/officeDocument/2006/math" xmlns:v="urn:schemas-microsoft-com:vml" xmlns:wp14="http://schemas.microsoft.com/office/word/2010/wordprocessingDrawing" xmlns:wp="http://schemas.openxmlformats.org/drawingml/2006/wordprocessingDrawing" xmlns:w10="urn:schemas-microsoft-com:office:word" xmlns:w="http://schemas.openxmlformats.org/wordprocessingml/2006/main" xmlns:w14="http://schemas.microsoft.com/office/word/2010/wordml" xmlns:w15="http://schemas.microsoft.com/office/word/2012/wordml" xmlns:w16cex="http://schemas.microsoft.com/office/word/2018/wordml/cex" xmlns:w16cid="http://schemas.microsoft.com/office/word/2016/wordml/cid" xmlns:w16="http://schemas.microsoft.com/office/word/2018/wordml" xmlns:w16sdtdh="http://schemas.microsoft.com/office/word/2020/wordml/sdtdatahash" xmlns:w16se="http://schemas.microsoft.com/office/word/2015/wordml/symex" xmlns:wpg="http://schemas.microsoft.com/office/word/2010/wordprocessingGroup" xmlns:wpi="http://schemas.microsoft.com/office/word/2010/wordprocessingInk" xmlns:wne="http://schemas.microsoft.com/office/word/2006/wordml" xmlns:wps="http://schemas.microsoft.com/office/word/2010/wordprocessingShape" mc:Ignorable="w14 w15 w16se w16cid w16 w16cex w16sdtdh wp14">
+<w:document xmlns:wpc="http://schemas.microsoft.com/office/word/2010/wordprocessingCanvas" xmlns:cx="http://schemas.microsoft.com/office/drawing/2014/chartex" xmlns:cx1="http://schemas.microsoft.com/office/drawing/2015/9/8/chartex" xmlns:cx2="http://schemas.microsoft.com/office/drawing/2015/10/21/chartex" xmlns:cx3="http://schemas.microsoft.com/office/drawing/2016/5/9/chartex" xmlns:cx4="http://schemas.microsoft.com/office/drawing/2016/5/10/chartex" xmlns:cx5="http://schemas.microsoft.com/office/drawing/2016/5/11/chartex" xmlns:cx6="http://schemas.microsoft.com/office/drawing/2016/5/12/chartex" xmlns:cx7="http://schemas.microsoft.com/office/drawing/2016/5/13/chartex" xmlns:cx8="http://schemas.microsoft.com/office/drawing/2016/5/14/chartex" xmlns:mc="http://schemas.openxmlformats.org/markup-compatibility/2006" xmlns:aink="http://schemas.microsoft.com/office/drawing/2016/ink" xmlns:am3d="http://schemas.microsoft.com/office/drawing/2017/model3d" xmlns:o="urn:schemas-microsoft-com:office:office" xmlns:r="http://schemas.openxmlformats.org/officeDocument/2006/relationships" xmlns:m="http://schemas.openxmlformats.org/officeDocument/2006/math" xmlns:v="urn:schemas-microsoft-com:vml" xmlns:wp14="http://schemas.microsoft.com/office/word/2010/wordprocessingDrawing" xmlns:wp="http://schemas.openxmlformats.org/drawingml/2006/wordprocessingDrawing" xmlns:w10="urn:schemas-microsoft-com:office:word" xmlns:w="http://schemas.openxmlformats.org/wordprocessingml/2006/main" xmlns:w14="http://schemas.microsoft.com/office/word/2010/wordml" xmlns:w15="http://schemas.microsoft.com/office/word/2012/wordml" xmlns:w16cid="http://schemas.microsoft.com/office/word/2016/wordml/cid" xmlns:w16se="http://schemas.microsoft.com/office/word/2015/wordml/symex" xmlns:wpg="http://schemas.microsoft.com/office/word/2010/wordprocessingGroup" xmlns:wpi="http://schemas.microsoft.com/office/word/2010/wordprocessingInk" xmlns:wne="http://schemas.microsoft.com/office/word/2006/wordml" xmlns:wps="http://schemas.microsoft.com/office/word/2010/wordprocessingShape" mc:Ignorable="w14 w15 w16se w16cid wp14">
   <w:body>
     <w:p>
       <w:pPr>
@@ -340,12 +340,21 @@
                 <w:szCs w:val="28"/>
               </w:rPr>
             </w:pPr>
-            <w:r>
-              <w:rPr>
-                <w:sz w:val="28"/>
-                <w:szCs w:val="28"/>
-              </w:rPr>
-              <w:t>Varchar(255)</w:t>
+            <w:proofErr w:type="gramStart"/>
+            <w:r>
+              <w:rPr>
+                <w:sz w:val="28"/>
+                <w:szCs w:val="28"/>
+              </w:rPr>
+              <w:t>Varchar(</w:t>
+            </w:r>
+            <w:proofErr w:type="gramEnd"/>
+            <w:r>
+              <w:rPr>
+                <w:sz w:val="28"/>
+                <w:szCs w:val="28"/>
+              </w:rPr>
+              <w:t>255)</w:t>
             </w:r>
           </w:p>
         </w:tc>
@@ -415,12 +424,21 @@
                 <w:szCs w:val="28"/>
               </w:rPr>
             </w:pPr>
-            <w:r>
-              <w:rPr>
-                <w:sz w:val="28"/>
-                <w:szCs w:val="28"/>
-              </w:rPr>
-              <w:t>Varchar(255)</w:t>
+            <w:proofErr w:type="gramStart"/>
+            <w:r>
+              <w:rPr>
+                <w:sz w:val="28"/>
+                <w:szCs w:val="28"/>
+              </w:rPr>
+              <w:t>Varchar(</w:t>
+            </w:r>
+            <w:proofErr w:type="gramEnd"/>
+            <w:r>
+              <w:rPr>
+                <w:sz w:val="28"/>
+                <w:szCs w:val="28"/>
+              </w:rPr>
+              <w:t>255)</w:t>
             </w:r>
           </w:p>
         </w:tc>
@@ -490,12 +508,21 @@
                 <w:szCs w:val="28"/>
               </w:rPr>
             </w:pPr>
-            <w:r>
-              <w:rPr>
-                <w:sz w:val="28"/>
-                <w:szCs w:val="28"/>
-              </w:rPr>
-              <w:t>Varchar(255</w:t>
+            <w:proofErr w:type="gramStart"/>
+            <w:r>
+              <w:rPr>
+                <w:sz w:val="28"/>
+                <w:szCs w:val="28"/>
+              </w:rPr>
+              <w:t>Varchar(</w:t>
+            </w:r>
+            <w:proofErr w:type="gramEnd"/>
+            <w:r>
+              <w:rPr>
+                <w:sz w:val="28"/>
+                <w:szCs w:val="28"/>
+              </w:rPr>
+              <w:t>255</w:t>
             </w:r>
           </w:p>
         </w:tc>
@@ -565,12 +592,21 @@
                 <w:szCs w:val="28"/>
               </w:rPr>
             </w:pPr>
-            <w:r>
-              <w:rPr>
-                <w:sz w:val="28"/>
-                <w:szCs w:val="28"/>
-              </w:rPr>
-              <w:t>Varchar(255</w:t>
+            <w:proofErr w:type="gramStart"/>
+            <w:r>
+              <w:rPr>
+                <w:sz w:val="28"/>
+                <w:szCs w:val="28"/>
+              </w:rPr>
+              <w:t>Varchar(</w:t>
+            </w:r>
+            <w:proofErr w:type="gramEnd"/>
+            <w:r>
+              <w:rPr>
+                <w:sz w:val="28"/>
+                <w:szCs w:val="28"/>
+              </w:rPr>
+              <w:t>255</w:t>
             </w:r>
           </w:p>
         </w:tc>
@@ -640,12 +676,21 @@
                 <w:szCs w:val="28"/>
               </w:rPr>
             </w:pPr>
-            <w:r>
-              <w:rPr>
-                <w:sz w:val="28"/>
-                <w:szCs w:val="28"/>
-              </w:rPr>
-              <w:t>Varchar(255)</w:t>
+            <w:proofErr w:type="gramStart"/>
+            <w:r>
+              <w:rPr>
+                <w:sz w:val="28"/>
+                <w:szCs w:val="28"/>
+              </w:rPr>
+              <w:t>Varchar(</w:t>
+            </w:r>
+            <w:proofErr w:type="gramEnd"/>
+            <w:r>
+              <w:rPr>
+                <w:sz w:val="28"/>
+                <w:szCs w:val="28"/>
+              </w:rPr>
+              <w:t>255)</w:t>
             </w:r>
           </w:p>
         </w:tc>
@@ -715,12 +760,21 @@
                 <w:szCs w:val="28"/>
               </w:rPr>
             </w:pPr>
-            <w:r>
-              <w:rPr>
-                <w:sz w:val="28"/>
-                <w:szCs w:val="28"/>
-              </w:rPr>
-              <w:t>Varchar(255)</w:t>
+            <w:proofErr w:type="gramStart"/>
+            <w:r>
+              <w:rPr>
+                <w:sz w:val="28"/>
+                <w:szCs w:val="28"/>
+              </w:rPr>
+              <w:t>Varchar(</w:t>
+            </w:r>
+            <w:proofErr w:type="gramEnd"/>
+            <w:r>
+              <w:rPr>
+                <w:sz w:val="28"/>
+                <w:szCs w:val="28"/>
+              </w:rPr>
+              <w:t>255)</w:t>
             </w:r>
           </w:p>
         </w:tc>
@@ -790,12 +844,21 @@
                 <w:szCs w:val="28"/>
               </w:rPr>
             </w:pPr>
-            <w:r>
-              <w:rPr>
-                <w:sz w:val="28"/>
-                <w:szCs w:val="28"/>
-              </w:rPr>
-              <w:t>Int(1)</w:t>
+            <w:proofErr w:type="gramStart"/>
+            <w:r>
+              <w:rPr>
+                <w:sz w:val="28"/>
+                <w:szCs w:val="28"/>
+              </w:rPr>
+              <w:t>Int(</w:t>
+            </w:r>
+            <w:proofErr w:type="gramEnd"/>
+            <w:r>
+              <w:rPr>
+                <w:sz w:val="28"/>
+                <w:szCs w:val="28"/>
+              </w:rPr>
+              <w:t>1)</w:t>
             </w:r>
           </w:p>
         </w:tc>
@@ -845,6 +908,7 @@
                 <w:szCs w:val="28"/>
               </w:rPr>
             </w:pPr>
+            <w:proofErr w:type="spellStart"/>
             <w:r>
               <w:rPr>
                 <w:sz w:val="28"/>
@@ -852,6 +916,7 @@
               </w:rPr>
               <w:t>Created_at</w:t>
             </w:r>
+            <w:proofErr w:type="spellEnd"/>
           </w:p>
         </w:tc>
         <w:tc>
@@ -913,6 +978,7 @@
                 <w:szCs w:val="28"/>
               </w:rPr>
             </w:pPr>
+            <w:proofErr w:type="spellStart"/>
             <w:r>
               <w:rPr>
                 <w:sz w:val="28"/>
@@ -920,6 +986,7 @@
               </w:rPr>
               <w:t>Created_by</w:t>
             </w:r>
+            <w:proofErr w:type="spellEnd"/>
           </w:p>
         </w:tc>
         <w:tc>
@@ -981,6 +1048,7 @@
                 <w:szCs w:val="28"/>
               </w:rPr>
             </w:pPr>
+            <w:proofErr w:type="spellStart"/>
             <w:r>
               <w:rPr>
                 <w:sz w:val="28"/>
@@ -988,6 +1056,7 @@
               </w:rPr>
               <w:t>Updated_at</w:t>
             </w:r>
+            <w:proofErr w:type="spellEnd"/>
           </w:p>
         </w:tc>
         <w:tc>
@@ -1049,6 +1118,7 @@
                 <w:szCs w:val="28"/>
               </w:rPr>
             </w:pPr>
+            <w:proofErr w:type="spellStart"/>
             <w:r>
               <w:rPr>
                 <w:sz w:val="28"/>
@@ -1056,6 +1126,7 @@
               </w:rPr>
               <w:t>Updated_by</w:t>
             </w:r>
+            <w:proofErr w:type="spellEnd"/>
           </w:p>
         </w:tc>
         <w:tc>
@@ -1117,6 +1188,7 @@
                 <w:szCs w:val="28"/>
               </w:rPr>
             </w:pPr>
+            <w:proofErr w:type="spellStart"/>
             <w:r>
               <w:rPr>
                 <w:sz w:val="28"/>
@@ -1124,6 +1196,7 @@
               </w:rPr>
               <w:t>Deleted_at</w:t>
             </w:r>
+            <w:proofErr w:type="spellEnd"/>
           </w:p>
         </w:tc>
         <w:tc>
@@ -1291,12 +1364,21 @@
                 <w:szCs w:val="28"/>
               </w:rPr>
             </w:pPr>
-            <w:r>
-              <w:rPr>
-                <w:sz w:val="28"/>
-                <w:szCs w:val="28"/>
-              </w:rPr>
-              <w:t>Auto_increment primary key</w:t>
+            <w:proofErr w:type="spellStart"/>
+            <w:r>
+              <w:rPr>
+                <w:sz w:val="28"/>
+                <w:szCs w:val="28"/>
+              </w:rPr>
+              <w:t>Auto_increment</w:t>
+            </w:r>
+            <w:proofErr w:type="spellEnd"/>
+            <w:r>
+              <w:rPr>
+                <w:sz w:val="28"/>
+                <w:szCs w:val="28"/>
+              </w:rPr>
+              <w:t xml:space="preserve"> primary key</w:t>
             </w:r>
           </w:p>
         </w:tc>
@@ -1333,12 +1415,21 @@
                 <w:szCs w:val="28"/>
               </w:rPr>
             </w:pPr>
-            <w:r>
-              <w:rPr>
-                <w:sz w:val="28"/>
-                <w:szCs w:val="28"/>
-              </w:rPr>
-              <w:t>Varchar(255)</w:t>
+            <w:proofErr w:type="gramStart"/>
+            <w:r>
+              <w:rPr>
+                <w:sz w:val="28"/>
+                <w:szCs w:val="28"/>
+              </w:rPr>
+              <w:t>Varchar(</w:t>
+            </w:r>
+            <w:proofErr w:type="gramEnd"/>
+            <w:r>
+              <w:rPr>
+                <w:sz w:val="28"/>
+                <w:szCs w:val="28"/>
+              </w:rPr>
+              <w:t>255)</w:t>
             </w:r>
           </w:p>
         </w:tc>
@@ -1408,12 +1499,21 @@
                 <w:szCs w:val="28"/>
               </w:rPr>
             </w:pPr>
-            <w:r>
-              <w:rPr>
-                <w:sz w:val="28"/>
-                <w:szCs w:val="28"/>
-              </w:rPr>
-              <w:t>Varchar(255</w:t>
+            <w:proofErr w:type="gramStart"/>
+            <w:r>
+              <w:rPr>
+                <w:sz w:val="28"/>
+                <w:szCs w:val="28"/>
+              </w:rPr>
+              <w:t>Varchar(</w:t>
+            </w:r>
+            <w:proofErr w:type="gramEnd"/>
+            <w:r>
+              <w:rPr>
+                <w:sz w:val="28"/>
+                <w:szCs w:val="28"/>
+              </w:rPr>
+              <w:t>255</w:t>
             </w:r>
           </w:p>
         </w:tc>
@@ -1532,6 +1632,7 @@
                 <w:szCs w:val="28"/>
               </w:rPr>
             </w:pPr>
+            <w:proofErr w:type="spellStart"/>
             <w:r>
               <w:rPr>
                 <w:sz w:val="28"/>
@@ -1539,6 +1640,7 @@
               </w:rPr>
               <w:t>Created_at</w:t>
             </w:r>
+            <w:proofErr w:type="spellEnd"/>
           </w:p>
         </w:tc>
         <w:tc>
@@ -1600,6 +1702,7 @@
                 <w:szCs w:val="28"/>
               </w:rPr>
             </w:pPr>
+            <w:proofErr w:type="spellStart"/>
             <w:r>
               <w:rPr>
                 <w:sz w:val="28"/>
@@ -1607,6 +1710,7 @@
               </w:rPr>
               <w:t>Created_by</w:t>
             </w:r>
+            <w:proofErr w:type="spellEnd"/>
           </w:p>
         </w:tc>
         <w:tc>
@@ -1668,6 +1772,7 @@
                 <w:szCs w:val="28"/>
               </w:rPr>
             </w:pPr>
+            <w:proofErr w:type="spellStart"/>
             <w:r>
               <w:rPr>
                 <w:sz w:val="28"/>
@@ -1675,6 +1780,7 @@
               </w:rPr>
               <w:t>Updated_at</w:t>
             </w:r>
+            <w:proofErr w:type="spellEnd"/>
           </w:p>
         </w:tc>
         <w:tc>
@@ -1736,6 +1842,7 @@
                 <w:szCs w:val="28"/>
               </w:rPr>
             </w:pPr>
+            <w:proofErr w:type="spellStart"/>
             <w:r>
               <w:rPr>
                 <w:sz w:val="28"/>
@@ -1743,6 +1850,7 @@
               </w:rPr>
               <w:t>Updated_by</w:t>
             </w:r>
+            <w:proofErr w:type="spellEnd"/>
           </w:p>
         </w:tc>
         <w:tc>
@@ -1804,6 +1912,7 @@
                 <w:szCs w:val="28"/>
               </w:rPr>
             </w:pPr>
+            <w:proofErr w:type="spellStart"/>
             <w:r>
               <w:rPr>
                 <w:sz w:val="28"/>
@@ -1811,6 +1920,7 @@
               </w:rPr>
               <w:t>Deleted_at</w:t>
             </w:r>
+            <w:proofErr w:type="spellEnd"/>
           </w:p>
         </w:tc>
         <w:tc>
@@ -1923,7 +2033,6 @@
                 <w:sz w:val="28"/>
                 <w:szCs w:val="28"/>
               </w:rPr>
-              <w:lastRenderedPageBreak/>
               <w:t>id</w:t>
             </w:r>
           </w:p>
@@ -1979,12 +2088,21 @@
                 <w:szCs w:val="28"/>
               </w:rPr>
             </w:pPr>
-            <w:r>
-              <w:rPr>
-                <w:sz w:val="28"/>
-                <w:szCs w:val="28"/>
-              </w:rPr>
-              <w:t>Auto_increment primary key</w:t>
+            <w:proofErr w:type="spellStart"/>
+            <w:r>
+              <w:rPr>
+                <w:sz w:val="28"/>
+                <w:szCs w:val="28"/>
+              </w:rPr>
+              <w:t>Auto_increment</w:t>
+            </w:r>
+            <w:proofErr w:type="spellEnd"/>
+            <w:r>
+              <w:rPr>
+                <w:sz w:val="28"/>
+                <w:szCs w:val="28"/>
+              </w:rPr>
+              <w:t xml:space="preserve"> primary key</w:t>
             </w:r>
           </w:p>
         </w:tc>
@@ -2021,12 +2139,21 @@
                 <w:szCs w:val="28"/>
               </w:rPr>
             </w:pPr>
-            <w:r>
-              <w:rPr>
-                <w:sz w:val="28"/>
-                <w:szCs w:val="28"/>
-              </w:rPr>
-              <w:t>Varchar(255)</w:t>
+            <w:proofErr w:type="gramStart"/>
+            <w:r>
+              <w:rPr>
+                <w:sz w:val="28"/>
+                <w:szCs w:val="28"/>
+              </w:rPr>
+              <w:t>Varchar(</w:t>
+            </w:r>
+            <w:proofErr w:type="gramEnd"/>
+            <w:r>
+              <w:rPr>
+                <w:sz w:val="28"/>
+                <w:szCs w:val="28"/>
+              </w:rPr>
+              <w:t>255)</w:t>
             </w:r>
           </w:p>
         </w:tc>
@@ -2096,12 +2223,21 @@
                 <w:szCs w:val="28"/>
               </w:rPr>
             </w:pPr>
-            <w:r>
-              <w:rPr>
-                <w:sz w:val="28"/>
-                <w:szCs w:val="28"/>
-              </w:rPr>
-              <w:t>Varchar(255</w:t>
+            <w:proofErr w:type="gramStart"/>
+            <w:r>
+              <w:rPr>
+                <w:sz w:val="28"/>
+                <w:szCs w:val="28"/>
+              </w:rPr>
+              <w:t>Varchar(</w:t>
+            </w:r>
+            <w:proofErr w:type="gramEnd"/>
+            <w:r>
+              <w:rPr>
+                <w:sz w:val="28"/>
+                <w:szCs w:val="28"/>
+              </w:rPr>
+              <w:t>255</w:t>
             </w:r>
           </w:p>
         </w:tc>
@@ -2151,6 +2287,7 @@
                 <w:szCs w:val="28"/>
               </w:rPr>
             </w:pPr>
+            <w:proofErr w:type="spellStart"/>
             <w:r>
               <w:rPr>
                 <w:sz w:val="28"/>
@@ -2158,6 +2295,7 @@
               </w:rPr>
               <w:t>Created_at</w:t>
             </w:r>
+            <w:proofErr w:type="spellEnd"/>
           </w:p>
         </w:tc>
         <w:tc>
@@ -2226,6 +2364,7 @@
                 <w:szCs w:val="28"/>
               </w:rPr>
             </w:pPr>
+            <w:proofErr w:type="spellStart"/>
             <w:r>
               <w:rPr>
                 <w:sz w:val="28"/>
@@ -2233,6 +2372,7 @@
               </w:rPr>
               <w:t>Created_by</w:t>
             </w:r>
+            <w:proofErr w:type="spellEnd"/>
           </w:p>
         </w:tc>
         <w:tc>
@@ -2301,6 +2441,7 @@
                 <w:szCs w:val="28"/>
               </w:rPr>
             </w:pPr>
+            <w:proofErr w:type="spellStart"/>
             <w:r>
               <w:rPr>
                 <w:sz w:val="28"/>
@@ -2308,6 +2449,7 @@
               </w:rPr>
               <w:t>Updated_at</w:t>
             </w:r>
+            <w:proofErr w:type="spellEnd"/>
           </w:p>
         </w:tc>
         <w:tc>
@@ -2376,6 +2518,7 @@
                 <w:szCs w:val="28"/>
               </w:rPr>
             </w:pPr>
+            <w:proofErr w:type="spellStart"/>
             <w:r>
               <w:rPr>
                 <w:sz w:val="28"/>
@@ -2383,6 +2526,7 @@
               </w:rPr>
               <w:t>Updated_by</w:t>
             </w:r>
+            <w:proofErr w:type="spellEnd"/>
           </w:p>
         </w:tc>
         <w:tc>
@@ -2451,6 +2595,7 @@
                 <w:szCs w:val="28"/>
               </w:rPr>
             </w:pPr>
+            <w:proofErr w:type="spellStart"/>
             <w:r>
               <w:rPr>
                 <w:sz w:val="28"/>
@@ -2458,6 +2603,7 @@
               </w:rPr>
               <w:t>Deleted_at</w:t>
             </w:r>
+            <w:proofErr w:type="spellEnd"/>
           </w:p>
         </w:tc>
         <w:tc>
@@ -2548,6 +2694,7 @@
                 <w:szCs w:val="28"/>
               </w:rPr>
             </w:pPr>
+            <w:proofErr w:type="spellStart"/>
             <w:r>
               <w:rPr>
                 <w:b/>
@@ -2557,6 +2704,7 @@
               </w:rPr>
               <w:t>Itmes</w:t>
             </w:r>
+            <w:proofErr w:type="spellEnd"/>
           </w:p>
         </w:tc>
       </w:tr>
@@ -2632,12 +2780,21 @@
                 <w:szCs w:val="28"/>
               </w:rPr>
             </w:pPr>
-            <w:r>
-              <w:rPr>
-                <w:sz w:val="28"/>
-                <w:szCs w:val="28"/>
-              </w:rPr>
-              <w:t>Auto_increment primary key</w:t>
+            <w:proofErr w:type="spellStart"/>
+            <w:r>
+              <w:rPr>
+                <w:sz w:val="28"/>
+                <w:szCs w:val="28"/>
+              </w:rPr>
+              <w:t>Auto_increment</w:t>
+            </w:r>
+            <w:proofErr w:type="spellEnd"/>
+            <w:r>
+              <w:rPr>
+                <w:sz w:val="28"/>
+                <w:szCs w:val="28"/>
+              </w:rPr>
+              <w:t xml:space="preserve"> primary key</w:t>
             </w:r>
           </w:p>
         </w:tc>
@@ -2674,12 +2831,21 @@
                 <w:szCs w:val="28"/>
               </w:rPr>
             </w:pPr>
-            <w:r>
-              <w:rPr>
-                <w:sz w:val="28"/>
-                <w:szCs w:val="28"/>
-              </w:rPr>
-              <w:t>Varchar(255)</w:t>
+            <w:proofErr w:type="gramStart"/>
+            <w:r>
+              <w:rPr>
+                <w:sz w:val="28"/>
+                <w:szCs w:val="28"/>
+              </w:rPr>
+              <w:t>Varchar(</w:t>
+            </w:r>
+            <w:proofErr w:type="gramEnd"/>
+            <w:r>
+              <w:rPr>
+                <w:sz w:val="28"/>
+                <w:szCs w:val="28"/>
+              </w:rPr>
+              <w:t>255)</w:t>
             </w:r>
           </w:p>
         </w:tc>
@@ -2824,59 +2990,69 @@
                 <w:szCs w:val="28"/>
               </w:rPr>
             </w:pPr>
-            <w:r>
-              <w:rPr>
-                <w:sz w:val="28"/>
-                <w:szCs w:val="28"/>
-              </w:rPr>
-              <w:t>Varchar(255)</w:t>
-            </w:r>
-          </w:p>
-        </w:tc>
-        <w:tc>
-          <w:tcPr>
-            <w:tcW w:w="2338" w:type="dxa"/>
-          </w:tcPr>
-          <w:p>
-            <w:pPr>
-              <w:rPr>
-                <w:sz w:val="28"/>
-                <w:szCs w:val="28"/>
-              </w:rPr>
-            </w:pPr>
-          </w:p>
-        </w:tc>
-        <w:tc>
-          <w:tcPr>
-            <w:tcW w:w="2338" w:type="dxa"/>
-          </w:tcPr>
-          <w:p>
-            <w:pPr>
-              <w:rPr>
-                <w:sz w:val="28"/>
-                <w:szCs w:val="28"/>
-              </w:rPr>
-            </w:pPr>
-          </w:p>
-        </w:tc>
-      </w:tr>
-      <w:tr>
-        <w:tc>
-          <w:tcPr>
-            <w:tcW w:w="2337" w:type="dxa"/>
-          </w:tcPr>
-          <w:p>
-            <w:pPr>
-              <w:rPr>
-                <w:sz w:val="28"/>
-                <w:szCs w:val="28"/>
-              </w:rPr>
-            </w:pPr>
-            <w:r>
-              <w:rPr>
-                <w:sz w:val="28"/>
-                <w:szCs w:val="28"/>
-              </w:rPr>
+            <w:proofErr w:type="gramStart"/>
+            <w:r>
+              <w:rPr>
+                <w:sz w:val="28"/>
+                <w:szCs w:val="28"/>
+              </w:rPr>
+              <w:t>Varchar(</w:t>
+            </w:r>
+            <w:proofErr w:type="gramEnd"/>
+            <w:r>
+              <w:rPr>
+                <w:sz w:val="28"/>
+                <w:szCs w:val="28"/>
+              </w:rPr>
+              <w:t>255)</w:t>
+            </w:r>
+          </w:p>
+        </w:tc>
+        <w:tc>
+          <w:tcPr>
+            <w:tcW w:w="2338" w:type="dxa"/>
+          </w:tcPr>
+          <w:p>
+            <w:pPr>
+              <w:rPr>
+                <w:sz w:val="28"/>
+                <w:szCs w:val="28"/>
+              </w:rPr>
+            </w:pPr>
+          </w:p>
+        </w:tc>
+        <w:tc>
+          <w:tcPr>
+            <w:tcW w:w="2338" w:type="dxa"/>
+          </w:tcPr>
+          <w:p>
+            <w:pPr>
+              <w:rPr>
+                <w:sz w:val="28"/>
+                <w:szCs w:val="28"/>
+              </w:rPr>
+            </w:pPr>
+          </w:p>
+        </w:tc>
+      </w:tr>
+      <w:tr>
+        <w:tc>
+          <w:tcPr>
+            <w:tcW w:w="2337" w:type="dxa"/>
+          </w:tcPr>
+          <w:p>
+            <w:pPr>
+              <w:rPr>
+                <w:sz w:val="28"/>
+                <w:szCs w:val="28"/>
+              </w:rPr>
+            </w:pPr>
+            <w:r>
+              <w:rPr>
+                <w:sz w:val="28"/>
+                <w:szCs w:val="28"/>
+              </w:rPr>
+              <w:lastRenderedPageBreak/>
               <w:t>Price</w:t>
             </w:r>
           </w:p>
@@ -2892,12 +3068,21 @@
                 <w:szCs w:val="28"/>
               </w:rPr>
             </w:pPr>
-            <w:r>
-              <w:rPr>
-                <w:sz w:val="28"/>
-                <w:szCs w:val="28"/>
-              </w:rPr>
-              <w:t>Decimal(10,2)</w:t>
+            <w:proofErr w:type="gramStart"/>
+            <w:r>
+              <w:rPr>
+                <w:sz w:val="28"/>
+                <w:szCs w:val="28"/>
+              </w:rPr>
+              <w:t>Decimal(</w:t>
+            </w:r>
+            <w:proofErr w:type="gramEnd"/>
+            <w:r>
+              <w:rPr>
+                <w:sz w:val="28"/>
+                <w:szCs w:val="28"/>
+              </w:rPr>
+              <w:t>10,2)</w:t>
             </w:r>
           </w:p>
         </w:tc>
@@ -2947,6 +3132,7 @@
                 <w:szCs w:val="28"/>
               </w:rPr>
             </w:pPr>
+            <w:proofErr w:type="spellStart"/>
             <w:r>
               <w:rPr>
                 <w:sz w:val="28"/>
@@ -2954,6 +3140,7 @@
               </w:rPr>
               <w:t>Category_id</w:t>
             </w:r>
+            <w:proofErr w:type="spellEnd"/>
           </w:p>
         </w:tc>
         <w:tc>
@@ -3035,12 +3222,21 @@
                 <w:szCs w:val="28"/>
               </w:rPr>
             </w:pPr>
-            <w:r>
-              <w:rPr>
-                <w:sz w:val="28"/>
-                <w:szCs w:val="28"/>
-              </w:rPr>
-              <w:t>Varchar(255</w:t>
+            <w:proofErr w:type="gramStart"/>
+            <w:r>
+              <w:rPr>
+                <w:sz w:val="28"/>
+                <w:szCs w:val="28"/>
+              </w:rPr>
+              <w:t>Varchar(</w:t>
+            </w:r>
+            <w:proofErr w:type="gramEnd"/>
+            <w:r>
+              <w:rPr>
+                <w:sz w:val="28"/>
+                <w:szCs w:val="28"/>
+              </w:rPr>
+              <w:t>255</w:t>
             </w:r>
           </w:p>
         </w:tc>
@@ -3090,6 +3286,7 @@
                 <w:szCs w:val="28"/>
               </w:rPr>
             </w:pPr>
+            <w:proofErr w:type="spellStart"/>
             <w:r>
               <w:rPr>
                 <w:sz w:val="28"/>
@@ -3097,6 +3294,7 @@
               </w:rPr>
               <w:t>Created_at</w:t>
             </w:r>
+            <w:proofErr w:type="spellEnd"/>
           </w:p>
         </w:tc>
         <w:tc>
@@ -3165,6 +3363,7 @@
                 <w:szCs w:val="28"/>
               </w:rPr>
             </w:pPr>
+            <w:proofErr w:type="spellStart"/>
             <w:r>
               <w:rPr>
                 <w:sz w:val="28"/>
@@ -3172,6 +3371,7 @@
               </w:rPr>
               <w:t>Created_by</w:t>
             </w:r>
+            <w:proofErr w:type="spellEnd"/>
           </w:p>
         </w:tc>
         <w:tc>
@@ -3240,6 +3440,7 @@
                 <w:szCs w:val="28"/>
               </w:rPr>
             </w:pPr>
+            <w:proofErr w:type="spellStart"/>
             <w:r>
               <w:rPr>
                 <w:sz w:val="28"/>
@@ -3247,6 +3448,7 @@
               </w:rPr>
               <w:t>Updated_at</w:t>
             </w:r>
+            <w:proofErr w:type="spellEnd"/>
           </w:p>
         </w:tc>
         <w:tc>
@@ -3308,6 +3510,7 @@
                 <w:szCs w:val="28"/>
               </w:rPr>
             </w:pPr>
+            <w:proofErr w:type="spellStart"/>
             <w:r>
               <w:rPr>
                 <w:sz w:val="28"/>
@@ -3315,6 +3518,7 @@
               </w:rPr>
               <w:t>Updated_by</w:t>
             </w:r>
+            <w:proofErr w:type="spellEnd"/>
           </w:p>
         </w:tc>
         <w:tc>
@@ -3376,6 +3580,7 @@
                 <w:szCs w:val="28"/>
               </w:rPr>
             </w:pPr>
+            <w:proofErr w:type="spellStart"/>
             <w:r>
               <w:rPr>
                 <w:sz w:val="28"/>
@@ -3383,6 +3588,7 @@
               </w:rPr>
               <w:t>Deleted_at</w:t>
             </w:r>
+            <w:proofErr w:type="spellEnd"/>
           </w:p>
         </w:tc>
         <w:tc>
@@ -3557,12 +3763,21 @@
                 <w:szCs w:val="28"/>
               </w:rPr>
             </w:pPr>
-            <w:r>
-              <w:rPr>
-                <w:sz w:val="28"/>
-                <w:szCs w:val="28"/>
-              </w:rPr>
-              <w:t>Auto_increment primary key</w:t>
+            <w:proofErr w:type="spellStart"/>
+            <w:r>
+              <w:rPr>
+                <w:sz w:val="28"/>
+                <w:szCs w:val="28"/>
+              </w:rPr>
+              <w:t>Auto_increment</w:t>
+            </w:r>
+            <w:proofErr w:type="spellEnd"/>
+            <w:r>
+              <w:rPr>
+                <w:sz w:val="28"/>
+                <w:szCs w:val="28"/>
+              </w:rPr>
+              <w:t xml:space="preserve"> primary key</w:t>
             </w:r>
           </w:p>
         </w:tc>
@@ -3599,12 +3814,21 @@
                 <w:szCs w:val="28"/>
               </w:rPr>
             </w:pPr>
-            <w:r>
-              <w:rPr>
-                <w:sz w:val="28"/>
-                <w:szCs w:val="28"/>
-              </w:rPr>
-              <w:t>Varchar(255)</w:t>
+            <w:proofErr w:type="gramStart"/>
+            <w:r>
+              <w:rPr>
+                <w:sz w:val="28"/>
+                <w:szCs w:val="28"/>
+              </w:rPr>
+              <w:t>Varchar(</w:t>
+            </w:r>
+            <w:proofErr w:type="gramEnd"/>
+            <w:r>
+              <w:rPr>
+                <w:sz w:val="28"/>
+                <w:szCs w:val="28"/>
+              </w:rPr>
+              <w:t>255)</w:t>
             </w:r>
           </w:p>
         </w:tc>
@@ -3654,6 +3878,7 @@
                 <w:szCs w:val="28"/>
               </w:rPr>
             </w:pPr>
+            <w:proofErr w:type="spellStart"/>
             <w:r>
               <w:rPr>
                 <w:sz w:val="28"/>
@@ -3661,6 +3886,7 @@
               </w:rPr>
               <w:t>Created_at</w:t>
             </w:r>
+            <w:proofErr w:type="spellEnd"/>
           </w:p>
         </w:tc>
         <w:tc>
@@ -3722,6 +3948,7 @@
                 <w:szCs w:val="28"/>
               </w:rPr>
             </w:pPr>
+            <w:proofErr w:type="spellStart"/>
             <w:r>
               <w:rPr>
                 <w:sz w:val="28"/>
@@ -3729,6 +3956,7 @@
               </w:rPr>
               <w:t>Created_by</w:t>
             </w:r>
+            <w:proofErr w:type="spellEnd"/>
           </w:p>
         </w:tc>
         <w:tc>
@@ -3790,6 +4018,7 @@
                 <w:szCs w:val="28"/>
               </w:rPr>
             </w:pPr>
+            <w:proofErr w:type="spellStart"/>
             <w:r>
               <w:rPr>
                 <w:sz w:val="28"/>
@@ -3797,6 +4026,7 @@
               </w:rPr>
               <w:t>Updated_at</w:t>
             </w:r>
+            <w:proofErr w:type="spellEnd"/>
           </w:p>
         </w:tc>
         <w:tc>
@@ -3858,6 +4088,7 @@
                 <w:szCs w:val="28"/>
               </w:rPr>
             </w:pPr>
+            <w:proofErr w:type="spellStart"/>
             <w:r>
               <w:rPr>
                 <w:sz w:val="28"/>
@@ -3865,6 +4096,7 @@
               </w:rPr>
               <w:t>Updated_by</w:t>
             </w:r>
+            <w:proofErr w:type="spellEnd"/>
           </w:p>
         </w:tc>
         <w:tc>
@@ -3926,6 +4158,7 @@
                 <w:szCs w:val="28"/>
               </w:rPr>
             </w:pPr>
+            <w:proofErr w:type="spellStart"/>
             <w:r>
               <w:rPr>
                 <w:sz w:val="28"/>
@@ -3933,6 +4166,7 @@
               </w:rPr>
               <w:t>Deleted_at</w:t>
             </w:r>
+            <w:proofErr w:type="spellEnd"/>
           </w:p>
         </w:tc>
         <w:tc>
@@ -4100,28 +4334,38 @@
                 <w:szCs w:val="28"/>
               </w:rPr>
             </w:pPr>
-            <w:r>
-              <w:rPr>
-                <w:sz w:val="28"/>
-                <w:szCs w:val="28"/>
-              </w:rPr>
-              <w:t>Auto_increment primary key</w:t>
-            </w:r>
-          </w:p>
-        </w:tc>
-      </w:tr>
-      <w:tr>
-        <w:tc>
-          <w:tcPr>
-            <w:tcW w:w="2337" w:type="dxa"/>
-          </w:tcPr>
-          <w:p>
-            <w:pPr>
-              <w:rPr>
-                <w:sz w:val="28"/>
-                <w:szCs w:val="28"/>
-              </w:rPr>
-            </w:pPr>
+            <w:proofErr w:type="spellStart"/>
+            <w:r>
+              <w:rPr>
+                <w:sz w:val="28"/>
+                <w:szCs w:val="28"/>
+              </w:rPr>
+              <w:t>Auto_increment</w:t>
+            </w:r>
+            <w:proofErr w:type="spellEnd"/>
+            <w:r>
+              <w:rPr>
+                <w:sz w:val="28"/>
+                <w:szCs w:val="28"/>
+              </w:rPr>
+              <w:t xml:space="preserve"> primary key</w:t>
+            </w:r>
+          </w:p>
+        </w:tc>
+      </w:tr>
+      <w:tr>
+        <w:tc>
+          <w:tcPr>
+            <w:tcW w:w="2337" w:type="dxa"/>
+          </w:tcPr>
+          <w:p>
+            <w:pPr>
+              <w:rPr>
+                <w:sz w:val="28"/>
+                <w:szCs w:val="28"/>
+              </w:rPr>
+            </w:pPr>
+            <w:proofErr w:type="spellStart"/>
             <w:r>
               <w:rPr>
                 <w:sz w:val="28"/>
@@ -4129,6 +4373,7 @@
               </w:rPr>
               <w:t>Customer_id</w:t>
             </w:r>
+            <w:proofErr w:type="spellEnd"/>
           </w:p>
         </w:tc>
         <w:tc>
@@ -4190,6 +4435,7 @@
                 <w:szCs w:val="28"/>
               </w:rPr>
             </w:pPr>
+            <w:proofErr w:type="spellStart"/>
             <w:r>
               <w:rPr>
                 <w:sz w:val="28"/>
@@ -4197,6 +4443,7 @@
               </w:rPr>
               <w:t>sales_data</w:t>
             </w:r>
+            <w:proofErr w:type="spellEnd"/>
           </w:p>
         </w:tc>
         <w:tc>
@@ -4258,6 +4505,7 @@
                 <w:szCs w:val="28"/>
               </w:rPr>
             </w:pPr>
+            <w:proofErr w:type="spellStart"/>
             <w:r>
               <w:rPr>
                 <w:sz w:val="28"/>
@@ -4265,6 +4513,7 @@
               </w:rPr>
               <w:t>Sales_date</w:t>
             </w:r>
+            <w:proofErr w:type="spellEnd"/>
           </w:p>
         </w:tc>
         <w:tc>
@@ -4408,6 +4657,7 @@
                 <w:szCs w:val="28"/>
               </w:rPr>
             </w:pPr>
+            <w:proofErr w:type="spellStart"/>
             <w:r>
               <w:rPr>
                 <w:sz w:val="28"/>
@@ -4415,25 +4665,35 @@
               </w:rPr>
               <w:t>sub_amount</w:t>
             </w:r>
-          </w:p>
-        </w:tc>
-        <w:tc>
-          <w:tcPr>
-            <w:tcW w:w="2337" w:type="dxa"/>
-          </w:tcPr>
-          <w:p>
-            <w:pPr>
-              <w:rPr>
-                <w:sz w:val="28"/>
-                <w:szCs w:val="28"/>
-              </w:rPr>
-            </w:pPr>
-            <w:r>
-              <w:rPr>
-                <w:sz w:val="28"/>
-                <w:szCs w:val="28"/>
-              </w:rPr>
-              <w:t>Decimal(10,2)</w:t>
+            <w:proofErr w:type="spellEnd"/>
+          </w:p>
+        </w:tc>
+        <w:tc>
+          <w:tcPr>
+            <w:tcW w:w="2337" w:type="dxa"/>
+          </w:tcPr>
+          <w:p>
+            <w:pPr>
+              <w:rPr>
+                <w:sz w:val="28"/>
+                <w:szCs w:val="28"/>
+              </w:rPr>
+            </w:pPr>
+            <w:proofErr w:type="gramStart"/>
+            <w:r>
+              <w:rPr>
+                <w:sz w:val="28"/>
+                <w:szCs w:val="28"/>
+              </w:rPr>
+              <w:t>Decimal(</w:t>
+            </w:r>
+            <w:proofErr w:type="gramEnd"/>
+            <w:r>
+              <w:rPr>
+                <w:sz w:val="28"/>
+                <w:szCs w:val="28"/>
+              </w:rPr>
+              <w:t>10,2)</w:t>
             </w:r>
           </w:p>
         </w:tc>
@@ -4503,12 +4763,21 @@
                 <w:szCs w:val="28"/>
               </w:rPr>
             </w:pPr>
-            <w:r>
-              <w:rPr>
-                <w:sz w:val="28"/>
-                <w:szCs w:val="28"/>
-              </w:rPr>
-              <w:t>Decimal(10,2)</w:t>
+            <w:proofErr w:type="gramStart"/>
+            <w:r>
+              <w:rPr>
+                <w:sz w:val="28"/>
+                <w:szCs w:val="28"/>
+              </w:rPr>
+              <w:t>Decimal(</w:t>
+            </w:r>
+            <w:proofErr w:type="gramEnd"/>
+            <w:r>
+              <w:rPr>
+                <w:sz w:val="28"/>
+                <w:szCs w:val="28"/>
+              </w:rPr>
+              <w:t>10,2)</w:t>
             </w:r>
           </w:p>
         </w:tc>
@@ -4578,12 +4847,21 @@
                 <w:szCs w:val="28"/>
               </w:rPr>
             </w:pPr>
-            <w:r>
-              <w:rPr>
-                <w:sz w:val="28"/>
-                <w:szCs w:val="28"/>
-              </w:rPr>
-              <w:t>Decimal(10,2)</w:t>
+            <w:proofErr w:type="gramStart"/>
+            <w:r>
+              <w:rPr>
+                <w:sz w:val="28"/>
+                <w:szCs w:val="28"/>
+              </w:rPr>
+              <w:t>Decimal(</w:t>
+            </w:r>
+            <w:proofErr w:type="gramEnd"/>
+            <w:r>
+              <w:rPr>
+                <w:sz w:val="28"/>
+                <w:szCs w:val="28"/>
+              </w:rPr>
+              <w:t>10,2)</w:t>
             </w:r>
           </w:p>
         </w:tc>
@@ -4633,6 +4911,7 @@
                 <w:szCs w:val="28"/>
               </w:rPr>
             </w:pPr>
+            <w:proofErr w:type="spellStart"/>
             <w:r>
               <w:rPr>
                 <w:sz w:val="28"/>
@@ -4640,25 +4919,35 @@
               </w:rPr>
               <w:t>Total_amount</w:t>
             </w:r>
-          </w:p>
-        </w:tc>
-        <w:tc>
-          <w:tcPr>
-            <w:tcW w:w="2337" w:type="dxa"/>
-          </w:tcPr>
-          <w:p>
-            <w:pPr>
-              <w:rPr>
-                <w:sz w:val="28"/>
-                <w:szCs w:val="28"/>
-              </w:rPr>
-            </w:pPr>
-            <w:r>
-              <w:rPr>
-                <w:sz w:val="28"/>
-                <w:szCs w:val="28"/>
-              </w:rPr>
-              <w:t>Decimal(10,2)</w:t>
+            <w:proofErr w:type="spellEnd"/>
+          </w:p>
+        </w:tc>
+        <w:tc>
+          <w:tcPr>
+            <w:tcW w:w="2337" w:type="dxa"/>
+          </w:tcPr>
+          <w:p>
+            <w:pPr>
+              <w:rPr>
+                <w:sz w:val="28"/>
+                <w:szCs w:val="28"/>
+              </w:rPr>
+            </w:pPr>
+            <w:proofErr w:type="gramStart"/>
+            <w:r>
+              <w:rPr>
+                <w:sz w:val="28"/>
+                <w:szCs w:val="28"/>
+              </w:rPr>
+              <w:t>Decimal(</w:t>
+            </w:r>
+            <w:proofErr w:type="gramEnd"/>
+            <w:r>
+              <w:rPr>
+                <w:sz w:val="28"/>
+                <w:szCs w:val="28"/>
+              </w:rPr>
+              <w:t>10,2)</w:t>
             </w:r>
           </w:p>
         </w:tc>
@@ -4708,6 +4997,7 @@
                 <w:szCs w:val="28"/>
               </w:rPr>
             </w:pPr>
+            <w:proofErr w:type="spellStart"/>
             <w:r>
               <w:rPr>
                 <w:sz w:val="28"/>
@@ -4715,6 +5005,7 @@
               </w:rPr>
               <w:t>Created_at</w:t>
             </w:r>
+            <w:proofErr w:type="spellEnd"/>
           </w:p>
         </w:tc>
         <w:tc>
@@ -4783,6 +5074,7 @@
                 <w:szCs w:val="28"/>
               </w:rPr>
             </w:pPr>
+            <w:proofErr w:type="spellStart"/>
             <w:r>
               <w:rPr>
                 <w:sz w:val="28"/>
@@ -4790,6 +5082,7 @@
               </w:rPr>
               <w:t>Created_by</w:t>
             </w:r>
+            <w:proofErr w:type="spellEnd"/>
           </w:p>
         </w:tc>
         <w:tc>
@@ -4858,6 +5151,7 @@
                 <w:szCs w:val="28"/>
               </w:rPr>
             </w:pPr>
+            <w:proofErr w:type="spellStart"/>
             <w:r>
               <w:rPr>
                 <w:sz w:val="28"/>
@@ -4865,6 +5159,7 @@
               </w:rPr>
               <w:t>Updated_at</w:t>
             </w:r>
+            <w:proofErr w:type="spellEnd"/>
           </w:p>
         </w:tc>
         <w:tc>
@@ -4933,6 +5228,7 @@
                 <w:szCs w:val="28"/>
               </w:rPr>
             </w:pPr>
+            <w:proofErr w:type="spellStart"/>
             <w:r>
               <w:rPr>
                 <w:sz w:val="28"/>
@@ -4940,6 +5236,7 @@
               </w:rPr>
               <w:t>Updated_by</w:t>
             </w:r>
+            <w:proofErr w:type="spellEnd"/>
           </w:p>
         </w:tc>
         <w:tc>
@@ -5008,6 +5305,7 @@
                 <w:szCs w:val="28"/>
               </w:rPr>
             </w:pPr>
+            <w:proofErr w:type="spellStart"/>
             <w:r>
               <w:rPr>
                 <w:sz w:val="28"/>
@@ -5015,6 +5313,7 @@
               </w:rPr>
               <w:t>Deleted_at</w:t>
             </w:r>
+            <w:proofErr w:type="spellEnd"/>
           </w:p>
         </w:tc>
         <w:tc>
@@ -5197,28 +5496,38 @@
                 <w:szCs w:val="28"/>
               </w:rPr>
             </w:pPr>
-            <w:r>
-              <w:rPr>
-                <w:sz w:val="28"/>
-                <w:szCs w:val="28"/>
-              </w:rPr>
-              <w:t>Auto_increment primary key</w:t>
-            </w:r>
-          </w:p>
-        </w:tc>
-      </w:tr>
-      <w:tr>
-        <w:tc>
-          <w:tcPr>
-            <w:tcW w:w="2337" w:type="dxa"/>
-          </w:tcPr>
-          <w:p>
-            <w:pPr>
-              <w:rPr>
-                <w:sz w:val="28"/>
-                <w:szCs w:val="28"/>
-              </w:rPr>
-            </w:pPr>
+            <w:proofErr w:type="spellStart"/>
+            <w:r>
+              <w:rPr>
+                <w:sz w:val="28"/>
+                <w:szCs w:val="28"/>
+              </w:rPr>
+              <w:t>Auto_increment</w:t>
+            </w:r>
+            <w:proofErr w:type="spellEnd"/>
+            <w:r>
+              <w:rPr>
+                <w:sz w:val="28"/>
+                <w:szCs w:val="28"/>
+              </w:rPr>
+              <w:t xml:space="preserve"> primary key</w:t>
+            </w:r>
+          </w:p>
+        </w:tc>
+      </w:tr>
+      <w:tr>
+        <w:tc>
+          <w:tcPr>
+            <w:tcW w:w="2337" w:type="dxa"/>
+          </w:tcPr>
+          <w:p>
+            <w:pPr>
+              <w:rPr>
+                <w:sz w:val="28"/>
+                <w:szCs w:val="28"/>
+              </w:rPr>
+            </w:pPr>
+            <w:proofErr w:type="spellStart"/>
             <w:r>
               <w:rPr>
                 <w:sz w:val="28"/>
@@ -5226,6 +5535,7 @@
               </w:rPr>
               <w:t>supplier_id</w:t>
             </w:r>
+            <w:proofErr w:type="spellEnd"/>
           </w:p>
         </w:tc>
         <w:tc>
@@ -5294,6 +5604,7 @@
                 <w:szCs w:val="28"/>
               </w:rPr>
             </w:pPr>
+            <w:proofErr w:type="spellStart"/>
             <w:r>
               <w:rPr>
                 <w:sz w:val="28"/>
@@ -5301,6 +5612,7 @@
               </w:rPr>
               <w:t>purchase_date</w:t>
             </w:r>
+            <w:proofErr w:type="spellEnd"/>
           </w:p>
         </w:tc>
         <w:tc>
@@ -5444,6 +5756,7 @@
                 <w:szCs w:val="28"/>
               </w:rPr>
             </w:pPr>
+            <w:proofErr w:type="spellStart"/>
             <w:r>
               <w:rPr>
                 <w:sz w:val="28"/>
@@ -5451,25 +5764,35 @@
               </w:rPr>
               <w:t>sub_amount</w:t>
             </w:r>
-          </w:p>
-        </w:tc>
-        <w:tc>
-          <w:tcPr>
-            <w:tcW w:w="2337" w:type="dxa"/>
-          </w:tcPr>
-          <w:p>
-            <w:pPr>
-              <w:rPr>
-                <w:sz w:val="28"/>
-                <w:szCs w:val="28"/>
-              </w:rPr>
-            </w:pPr>
-            <w:r>
-              <w:rPr>
-                <w:sz w:val="28"/>
-                <w:szCs w:val="28"/>
-              </w:rPr>
-              <w:t>Decimal(10,2)</w:t>
+            <w:proofErr w:type="spellEnd"/>
+          </w:p>
+        </w:tc>
+        <w:tc>
+          <w:tcPr>
+            <w:tcW w:w="2337" w:type="dxa"/>
+          </w:tcPr>
+          <w:p>
+            <w:pPr>
+              <w:rPr>
+                <w:sz w:val="28"/>
+                <w:szCs w:val="28"/>
+              </w:rPr>
+            </w:pPr>
+            <w:proofErr w:type="gramStart"/>
+            <w:r>
+              <w:rPr>
+                <w:sz w:val="28"/>
+                <w:szCs w:val="28"/>
+              </w:rPr>
+              <w:t>Decimal(</w:t>
+            </w:r>
+            <w:proofErr w:type="gramEnd"/>
+            <w:r>
+              <w:rPr>
+                <w:sz w:val="28"/>
+                <w:szCs w:val="28"/>
+              </w:rPr>
+              <w:t>10,2)</w:t>
             </w:r>
           </w:p>
         </w:tc>
@@ -5539,12 +5862,21 @@
                 <w:szCs w:val="28"/>
               </w:rPr>
             </w:pPr>
-            <w:r>
-              <w:rPr>
-                <w:sz w:val="28"/>
-                <w:szCs w:val="28"/>
-              </w:rPr>
-              <w:t>Decimal(10,2)</w:t>
+            <w:proofErr w:type="gramStart"/>
+            <w:r>
+              <w:rPr>
+                <w:sz w:val="28"/>
+                <w:szCs w:val="28"/>
+              </w:rPr>
+              <w:t>Decimal(</w:t>
+            </w:r>
+            <w:proofErr w:type="gramEnd"/>
+            <w:r>
+              <w:rPr>
+                <w:sz w:val="28"/>
+                <w:szCs w:val="28"/>
+              </w:rPr>
+              <w:t>10,2)</w:t>
             </w:r>
           </w:p>
         </w:tc>
@@ -5607,12 +5939,21 @@
                 <w:szCs w:val="28"/>
               </w:rPr>
             </w:pPr>
-            <w:r>
-              <w:rPr>
-                <w:sz w:val="28"/>
-                <w:szCs w:val="28"/>
-              </w:rPr>
-              <w:t>Decimal(10,2)</w:t>
+            <w:proofErr w:type="gramStart"/>
+            <w:r>
+              <w:rPr>
+                <w:sz w:val="28"/>
+                <w:szCs w:val="28"/>
+              </w:rPr>
+              <w:t>Decimal(</w:t>
+            </w:r>
+            <w:proofErr w:type="gramEnd"/>
+            <w:r>
+              <w:rPr>
+                <w:sz w:val="28"/>
+                <w:szCs w:val="28"/>
+              </w:rPr>
+              <w:t>10,2)</w:t>
             </w:r>
           </w:p>
         </w:tc>
@@ -5662,6 +6003,7 @@
                 <w:szCs w:val="28"/>
               </w:rPr>
             </w:pPr>
+            <w:proofErr w:type="spellStart"/>
             <w:r>
               <w:rPr>
                 <w:sz w:val="28"/>
@@ -5669,6 +6011,7 @@
               </w:rPr>
               <w:t>Purchase_data</w:t>
             </w:r>
+            <w:proofErr w:type="spellEnd"/>
           </w:p>
         </w:tc>
         <w:tc>
@@ -5730,6 +6073,7 @@
                 <w:szCs w:val="28"/>
               </w:rPr>
             </w:pPr>
+            <w:proofErr w:type="spellStart"/>
             <w:r>
               <w:rPr>
                 <w:sz w:val="28"/>
@@ -5737,25 +6081,35 @@
               </w:rPr>
               <w:t>Total_amount</w:t>
             </w:r>
-          </w:p>
-        </w:tc>
-        <w:tc>
-          <w:tcPr>
-            <w:tcW w:w="2337" w:type="dxa"/>
-          </w:tcPr>
-          <w:p>
-            <w:pPr>
-              <w:rPr>
-                <w:sz w:val="28"/>
-                <w:szCs w:val="28"/>
-              </w:rPr>
-            </w:pPr>
-            <w:r>
-              <w:rPr>
-                <w:sz w:val="28"/>
-                <w:szCs w:val="28"/>
-              </w:rPr>
-              <w:t>Decimal(10,2)</w:t>
+            <w:proofErr w:type="spellEnd"/>
+          </w:p>
+        </w:tc>
+        <w:tc>
+          <w:tcPr>
+            <w:tcW w:w="2337" w:type="dxa"/>
+          </w:tcPr>
+          <w:p>
+            <w:pPr>
+              <w:rPr>
+                <w:sz w:val="28"/>
+                <w:szCs w:val="28"/>
+              </w:rPr>
+            </w:pPr>
+            <w:proofErr w:type="gramStart"/>
+            <w:r>
+              <w:rPr>
+                <w:sz w:val="28"/>
+                <w:szCs w:val="28"/>
+              </w:rPr>
+              <w:t>Decimal(</w:t>
+            </w:r>
+            <w:proofErr w:type="gramEnd"/>
+            <w:r>
+              <w:rPr>
+                <w:sz w:val="28"/>
+                <w:szCs w:val="28"/>
+              </w:rPr>
+              <w:t>10,2)</w:t>
             </w:r>
           </w:p>
         </w:tc>
@@ -5805,6 +6159,7 @@
                 <w:szCs w:val="28"/>
               </w:rPr>
             </w:pPr>
+            <w:proofErr w:type="spellStart"/>
             <w:r>
               <w:rPr>
                 <w:sz w:val="28"/>
@@ -5812,6 +6167,7 @@
               </w:rPr>
               <w:t>Created_at</w:t>
             </w:r>
+            <w:proofErr w:type="spellEnd"/>
           </w:p>
         </w:tc>
         <w:tc>
@@ -5880,13 +6236,16 @@
                 <w:szCs w:val="28"/>
               </w:rPr>
             </w:pPr>
-            <w:r>
-              <w:rPr>
-                <w:sz w:val="28"/>
-                <w:szCs w:val="28"/>
-              </w:rPr>
+            <w:proofErr w:type="spellStart"/>
+            <w:r>
+              <w:rPr>
+                <w:sz w:val="28"/>
+                <w:szCs w:val="28"/>
+              </w:rPr>
+              <w:lastRenderedPageBreak/>
               <w:t>Created_by</w:t>
             </w:r>
+            <w:proofErr w:type="spellEnd"/>
           </w:p>
         </w:tc>
         <w:tc>
@@ -5955,6 +6314,7 @@
                 <w:szCs w:val="28"/>
               </w:rPr>
             </w:pPr>
+            <w:proofErr w:type="spellStart"/>
             <w:r>
               <w:rPr>
                 <w:sz w:val="28"/>
@@ -5962,6 +6322,7 @@
               </w:rPr>
               <w:t>Updated_at</w:t>
             </w:r>
+            <w:proofErr w:type="spellEnd"/>
           </w:p>
         </w:tc>
         <w:tc>
@@ -6030,6 +6391,7 @@
                 <w:szCs w:val="28"/>
               </w:rPr>
             </w:pPr>
+            <w:proofErr w:type="spellStart"/>
             <w:r>
               <w:rPr>
                 <w:sz w:val="28"/>
@@ -6037,6 +6399,7 @@
               </w:rPr>
               <w:t>Updated_by</w:t>
             </w:r>
+            <w:proofErr w:type="spellEnd"/>
           </w:p>
         </w:tc>
         <w:tc>
@@ -6105,14 +6468,15 @@
                 <w:szCs w:val="28"/>
               </w:rPr>
             </w:pPr>
-            <w:r>
-              <w:rPr>
-                <w:sz w:val="28"/>
-                <w:szCs w:val="28"/>
-              </w:rPr>
-              <w:lastRenderedPageBreak/>
+            <w:proofErr w:type="spellStart"/>
+            <w:r>
+              <w:rPr>
+                <w:sz w:val="28"/>
+                <w:szCs w:val="28"/>
+              </w:rPr>
               <w:t>Deleted_at</w:t>
             </w:r>
+            <w:proofErr w:type="spellEnd"/>
           </w:p>
         </w:tc>
         <w:tc>
@@ -6295,28 +6659,38 @@
                 <w:szCs w:val="28"/>
               </w:rPr>
             </w:pPr>
-            <w:r>
-              <w:rPr>
-                <w:sz w:val="28"/>
-                <w:szCs w:val="28"/>
-              </w:rPr>
-              <w:t>Auto_increment primary key</w:t>
-            </w:r>
-          </w:p>
-        </w:tc>
-      </w:tr>
-      <w:tr>
-        <w:tc>
-          <w:tcPr>
-            <w:tcW w:w="2337" w:type="dxa"/>
-          </w:tcPr>
-          <w:p>
-            <w:pPr>
-              <w:rPr>
-                <w:sz w:val="28"/>
-                <w:szCs w:val="28"/>
-              </w:rPr>
-            </w:pPr>
+            <w:proofErr w:type="spellStart"/>
+            <w:r>
+              <w:rPr>
+                <w:sz w:val="28"/>
+                <w:szCs w:val="28"/>
+              </w:rPr>
+              <w:t>Auto_increment</w:t>
+            </w:r>
+            <w:proofErr w:type="spellEnd"/>
+            <w:r>
+              <w:rPr>
+                <w:sz w:val="28"/>
+                <w:szCs w:val="28"/>
+              </w:rPr>
+              <w:t xml:space="preserve"> primary key</w:t>
+            </w:r>
+          </w:p>
+        </w:tc>
+      </w:tr>
+      <w:tr>
+        <w:tc>
+          <w:tcPr>
+            <w:tcW w:w="2337" w:type="dxa"/>
+          </w:tcPr>
+          <w:p>
+            <w:pPr>
+              <w:rPr>
+                <w:sz w:val="28"/>
+                <w:szCs w:val="28"/>
+              </w:rPr>
+            </w:pPr>
+            <w:proofErr w:type="spellStart"/>
             <w:r>
               <w:rPr>
                 <w:sz w:val="28"/>
@@ -6324,6 +6698,7 @@
               </w:rPr>
               <w:t>purchase_id</w:t>
             </w:r>
+            <w:proofErr w:type="spellEnd"/>
           </w:p>
         </w:tc>
         <w:tc>
@@ -6392,6 +6767,7 @@
                 <w:szCs w:val="28"/>
               </w:rPr>
             </w:pPr>
+            <w:proofErr w:type="spellStart"/>
             <w:r>
               <w:rPr>
                 <w:sz w:val="28"/>
@@ -6399,6 +6775,7 @@
               </w:rPr>
               <w:t>Product_id</w:t>
             </w:r>
+            <w:proofErr w:type="spellEnd"/>
           </w:p>
         </w:tc>
         <w:tc>
@@ -6487,12 +6864,21 @@
                 <w:szCs w:val="28"/>
               </w:rPr>
             </w:pPr>
-            <w:r>
-              <w:rPr>
-                <w:sz w:val="28"/>
-                <w:szCs w:val="28"/>
-              </w:rPr>
-              <w:t>Decimal(10,2)</w:t>
+            <w:proofErr w:type="gramStart"/>
+            <w:r>
+              <w:rPr>
+                <w:sz w:val="28"/>
+                <w:szCs w:val="28"/>
+              </w:rPr>
+              <w:t>Decimal(</w:t>
+            </w:r>
+            <w:proofErr w:type="gramEnd"/>
+            <w:r>
+              <w:rPr>
+                <w:sz w:val="28"/>
+                <w:szCs w:val="28"/>
+              </w:rPr>
+              <w:t>10,2)</w:t>
             </w:r>
           </w:p>
         </w:tc>
@@ -6562,12 +6948,21 @@
                 <w:szCs w:val="28"/>
               </w:rPr>
             </w:pPr>
-            <w:r>
-              <w:rPr>
-                <w:sz w:val="28"/>
-                <w:szCs w:val="28"/>
-              </w:rPr>
-              <w:t>Decimal(10,2)</w:t>
+            <w:proofErr w:type="gramStart"/>
+            <w:r>
+              <w:rPr>
+                <w:sz w:val="28"/>
+                <w:szCs w:val="28"/>
+              </w:rPr>
+              <w:t>Decimal(</w:t>
+            </w:r>
+            <w:proofErr w:type="gramEnd"/>
+            <w:r>
+              <w:rPr>
+                <w:sz w:val="28"/>
+                <w:szCs w:val="28"/>
+              </w:rPr>
+              <w:t>10,2)</w:t>
             </w:r>
           </w:p>
         </w:tc>
@@ -6617,6 +7012,7 @@
                 <w:szCs w:val="28"/>
               </w:rPr>
             </w:pPr>
+            <w:proofErr w:type="spellStart"/>
             <w:r>
               <w:rPr>
                 <w:sz w:val="28"/>
@@ -6624,6 +7020,7 @@
               </w:rPr>
               <w:t>Stock_date</w:t>
             </w:r>
+            <w:proofErr w:type="spellEnd"/>
           </w:p>
         </w:tc>
         <w:tc>
@@ -6692,6 +7089,7 @@
                 <w:szCs w:val="28"/>
               </w:rPr>
             </w:pPr>
+            <w:proofErr w:type="spellStart"/>
             <w:r>
               <w:rPr>
                 <w:sz w:val="28"/>
@@ -6699,6 +7097,7 @@
               </w:rPr>
               <w:t>Created_at</w:t>
             </w:r>
+            <w:proofErr w:type="spellEnd"/>
           </w:p>
         </w:tc>
         <w:tc>
@@ -6767,6 +7166,7 @@
                 <w:szCs w:val="28"/>
               </w:rPr>
             </w:pPr>
+            <w:proofErr w:type="spellStart"/>
             <w:r>
               <w:rPr>
                 <w:sz w:val="28"/>
@@ -6774,6 +7174,7 @@
               </w:rPr>
               <w:t>Created_by</w:t>
             </w:r>
+            <w:proofErr w:type="spellEnd"/>
           </w:p>
         </w:tc>
         <w:tc>
@@ -6842,6 +7243,7 @@
                 <w:szCs w:val="28"/>
               </w:rPr>
             </w:pPr>
+            <w:proofErr w:type="spellStart"/>
             <w:r>
               <w:rPr>
                 <w:sz w:val="28"/>
@@ -6849,6 +7251,7 @@
               </w:rPr>
               <w:t>Updated_at</w:t>
             </w:r>
+            <w:proofErr w:type="spellEnd"/>
           </w:p>
         </w:tc>
         <w:tc>
@@ -6917,6 +7320,7 @@
                 <w:szCs w:val="28"/>
               </w:rPr>
             </w:pPr>
+            <w:proofErr w:type="spellStart"/>
             <w:r>
               <w:rPr>
                 <w:sz w:val="28"/>
@@ -6924,6 +7328,7 @@
               </w:rPr>
               <w:t>Updated_by</w:t>
             </w:r>
+            <w:proofErr w:type="spellEnd"/>
           </w:p>
         </w:tc>
         <w:tc>
@@ -6992,6 +7397,7 @@
                 <w:szCs w:val="28"/>
               </w:rPr>
             </w:pPr>
+            <w:proofErr w:type="spellStart"/>
             <w:r>
               <w:rPr>
                 <w:sz w:val="28"/>
@@ -6999,6 +7405,7 @@
               </w:rPr>
               <w:t>Deleted_at</w:t>
             </w:r>
+            <w:proofErr w:type="spellEnd"/>
           </w:p>
         </w:tc>
         <w:tc>
@@ -7039,6 +7446,1618 @@
               </w:rPr>
               <w:t>Not null</w:t>
             </w:r>
+          </w:p>
+        </w:tc>
+        <w:tc>
+          <w:tcPr>
+            <w:tcW w:w="2338" w:type="dxa"/>
+          </w:tcPr>
+          <w:p>
+            <w:pPr>
+              <w:rPr>
+                <w:sz w:val="28"/>
+                <w:szCs w:val="28"/>
+              </w:rPr>
+            </w:pPr>
+          </w:p>
+        </w:tc>
+      </w:tr>
+      <w:tr>
+        <w:tc>
+          <w:tcPr>
+            <w:tcW w:w="9350" w:type="dxa"/>
+            <w:gridSpan w:val="4"/>
+          </w:tcPr>
+          <w:p>
+            <w:pPr>
+              <w:rPr>
+                <w:sz w:val="28"/>
+                <w:szCs w:val="28"/>
+              </w:rPr>
+            </w:pPr>
+            <w:proofErr w:type="spellStart"/>
+            <w:r>
+              <w:rPr>
+                <w:b/>
+                <w:bCs/>
+                <w:sz w:val="46"/>
+                <w:szCs w:val="46"/>
+              </w:rPr>
+              <w:t>Delivary</w:t>
+            </w:r>
+            <w:r>
+              <w:rPr>
+                <w:b/>
+                <w:bCs/>
+                <w:sz w:val="46"/>
+                <w:szCs w:val="46"/>
+              </w:rPr>
+              <w:t>_Details</w:t>
+            </w:r>
+            <w:proofErr w:type="spellEnd"/>
+          </w:p>
+        </w:tc>
+      </w:tr>
+      <w:tr>
+        <w:tc>
+          <w:tcPr>
+            <w:tcW w:w="2337" w:type="dxa"/>
+          </w:tcPr>
+          <w:p>
+            <w:pPr>
+              <w:rPr>
+                <w:sz w:val="28"/>
+                <w:szCs w:val="28"/>
+              </w:rPr>
+            </w:pPr>
+            <w:r>
+              <w:rPr>
+                <w:sz w:val="28"/>
+                <w:szCs w:val="28"/>
+              </w:rPr>
+              <w:t>id</w:t>
+            </w:r>
+          </w:p>
+        </w:tc>
+        <w:tc>
+          <w:tcPr>
+            <w:tcW w:w="2337" w:type="dxa"/>
+          </w:tcPr>
+          <w:p>
+            <w:pPr>
+              <w:rPr>
+                <w:sz w:val="28"/>
+                <w:szCs w:val="28"/>
+              </w:rPr>
+            </w:pPr>
+            <w:r>
+              <w:rPr>
+                <w:sz w:val="28"/>
+                <w:szCs w:val="28"/>
+              </w:rPr>
+              <w:t>int</w:t>
+            </w:r>
+          </w:p>
+        </w:tc>
+        <w:tc>
+          <w:tcPr>
+            <w:tcW w:w="2338" w:type="dxa"/>
+          </w:tcPr>
+          <w:p>
+            <w:pPr>
+              <w:rPr>
+                <w:sz w:val="28"/>
+                <w:szCs w:val="28"/>
+              </w:rPr>
+            </w:pPr>
+            <w:r>
+              <w:rPr>
+                <w:sz w:val="28"/>
+                <w:szCs w:val="28"/>
+              </w:rPr>
+              <w:t>Not null</w:t>
+            </w:r>
+          </w:p>
+        </w:tc>
+        <w:tc>
+          <w:tcPr>
+            <w:tcW w:w="2338" w:type="dxa"/>
+          </w:tcPr>
+          <w:p>
+            <w:pPr>
+              <w:rPr>
+                <w:sz w:val="28"/>
+                <w:szCs w:val="28"/>
+              </w:rPr>
+            </w:pPr>
+            <w:proofErr w:type="spellStart"/>
+            <w:r>
+              <w:rPr>
+                <w:sz w:val="28"/>
+                <w:szCs w:val="28"/>
+              </w:rPr>
+              <w:t>Auto_increment</w:t>
+            </w:r>
+            <w:proofErr w:type="spellEnd"/>
+            <w:r>
+              <w:rPr>
+                <w:sz w:val="28"/>
+                <w:szCs w:val="28"/>
+              </w:rPr>
+              <w:t xml:space="preserve"> primary key</w:t>
+            </w:r>
+          </w:p>
+        </w:tc>
+      </w:tr>
+      <w:tr>
+        <w:tc>
+          <w:tcPr>
+            <w:tcW w:w="2337" w:type="dxa"/>
+          </w:tcPr>
+          <w:p>
+            <w:pPr>
+              <w:rPr>
+                <w:sz w:val="28"/>
+                <w:szCs w:val="28"/>
+              </w:rPr>
+            </w:pPr>
+            <w:proofErr w:type="spellStart"/>
+            <w:r>
+              <w:rPr>
+                <w:sz w:val="28"/>
+                <w:szCs w:val="28"/>
+              </w:rPr>
+              <w:t>billing_country</w:t>
+            </w:r>
+            <w:proofErr w:type="spellEnd"/>
+          </w:p>
+        </w:tc>
+        <w:tc>
+          <w:tcPr>
+            <w:tcW w:w="2337" w:type="dxa"/>
+          </w:tcPr>
+          <w:p>
+            <w:pPr>
+              <w:rPr>
+                <w:sz w:val="28"/>
+                <w:szCs w:val="28"/>
+              </w:rPr>
+            </w:pPr>
+            <w:proofErr w:type="gramStart"/>
+            <w:r>
+              <w:rPr>
+                <w:sz w:val="28"/>
+                <w:szCs w:val="28"/>
+              </w:rPr>
+              <w:t>varchar(</w:t>
+            </w:r>
+            <w:proofErr w:type="gramEnd"/>
+            <w:r>
+              <w:rPr>
+                <w:sz w:val="28"/>
+                <w:szCs w:val="28"/>
+              </w:rPr>
+              <w:t>50)</w:t>
+            </w:r>
+          </w:p>
+        </w:tc>
+        <w:tc>
+          <w:tcPr>
+            <w:tcW w:w="2338" w:type="dxa"/>
+          </w:tcPr>
+          <w:p>
+            <w:pPr>
+              <w:rPr>
+                <w:sz w:val="28"/>
+                <w:szCs w:val="28"/>
+              </w:rPr>
+            </w:pPr>
+          </w:p>
+        </w:tc>
+        <w:tc>
+          <w:tcPr>
+            <w:tcW w:w="2338" w:type="dxa"/>
+          </w:tcPr>
+          <w:p>
+            <w:pPr>
+              <w:rPr>
+                <w:sz w:val="28"/>
+                <w:szCs w:val="28"/>
+              </w:rPr>
+            </w:pPr>
+          </w:p>
+        </w:tc>
+      </w:tr>
+      <w:tr>
+        <w:tc>
+          <w:tcPr>
+            <w:tcW w:w="2337" w:type="dxa"/>
+          </w:tcPr>
+          <w:p>
+            <w:pPr>
+              <w:rPr>
+                <w:sz w:val="28"/>
+                <w:szCs w:val="28"/>
+              </w:rPr>
+            </w:pPr>
+            <w:bookmarkStart w:id="0" w:name="_GoBack"/>
+            <w:proofErr w:type="spellStart"/>
+            <w:r>
+              <w:rPr>
+                <w:sz w:val="28"/>
+                <w:szCs w:val="28"/>
+              </w:rPr>
+              <w:t>ship</w:t>
+            </w:r>
+            <w:bookmarkEnd w:id="0"/>
+            <w:r>
+              <w:rPr>
+                <w:sz w:val="28"/>
+                <w:szCs w:val="28"/>
+              </w:rPr>
+              <w:t>ing</w:t>
+            </w:r>
+            <w:r>
+              <w:rPr>
+                <w:sz w:val="28"/>
+                <w:szCs w:val="28"/>
+              </w:rPr>
+              <w:t>_country</w:t>
+            </w:r>
+            <w:proofErr w:type="spellEnd"/>
+          </w:p>
+        </w:tc>
+        <w:tc>
+          <w:tcPr>
+            <w:tcW w:w="2337" w:type="dxa"/>
+          </w:tcPr>
+          <w:p>
+            <w:pPr>
+              <w:rPr>
+                <w:sz w:val="28"/>
+                <w:szCs w:val="28"/>
+              </w:rPr>
+            </w:pPr>
+            <w:proofErr w:type="gramStart"/>
+            <w:r>
+              <w:rPr>
+                <w:sz w:val="28"/>
+                <w:szCs w:val="28"/>
+              </w:rPr>
+              <w:t>varchar(</w:t>
+            </w:r>
+            <w:proofErr w:type="gramEnd"/>
+            <w:r>
+              <w:rPr>
+                <w:sz w:val="28"/>
+                <w:szCs w:val="28"/>
+              </w:rPr>
+              <w:t>50)</w:t>
+            </w:r>
+          </w:p>
+        </w:tc>
+        <w:tc>
+          <w:tcPr>
+            <w:tcW w:w="2338" w:type="dxa"/>
+          </w:tcPr>
+          <w:p>
+            <w:pPr>
+              <w:rPr>
+                <w:sz w:val="28"/>
+                <w:szCs w:val="28"/>
+              </w:rPr>
+            </w:pPr>
+          </w:p>
+        </w:tc>
+        <w:tc>
+          <w:tcPr>
+            <w:tcW w:w="2338" w:type="dxa"/>
+          </w:tcPr>
+          <w:p>
+            <w:pPr>
+              <w:rPr>
+                <w:sz w:val="28"/>
+                <w:szCs w:val="28"/>
+              </w:rPr>
+            </w:pPr>
+          </w:p>
+        </w:tc>
+      </w:tr>
+      <w:tr>
+        <w:tc>
+          <w:tcPr>
+            <w:tcW w:w="2337" w:type="dxa"/>
+          </w:tcPr>
+          <w:p>
+            <w:pPr>
+              <w:rPr>
+                <w:sz w:val="28"/>
+                <w:szCs w:val="28"/>
+              </w:rPr>
+            </w:pPr>
+            <w:proofErr w:type="spellStart"/>
+            <w:r>
+              <w:rPr>
+                <w:sz w:val="28"/>
+                <w:szCs w:val="28"/>
+              </w:rPr>
+              <w:t>first_name</w:t>
+            </w:r>
+            <w:proofErr w:type="spellEnd"/>
+          </w:p>
+        </w:tc>
+        <w:tc>
+          <w:tcPr>
+            <w:tcW w:w="2337" w:type="dxa"/>
+          </w:tcPr>
+          <w:p>
+            <w:pPr>
+              <w:rPr>
+                <w:sz w:val="28"/>
+                <w:szCs w:val="28"/>
+              </w:rPr>
+            </w:pPr>
+            <w:proofErr w:type="gramStart"/>
+            <w:r>
+              <w:rPr>
+                <w:sz w:val="28"/>
+                <w:szCs w:val="28"/>
+              </w:rPr>
+              <w:t>varchar(</w:t>
+            </w:r>
+            <w:proofErr w:type="gramEnd"/>
+            <w:r>
+              <w:rPr>
+                <w:sz w:val="28"/>
+                <w:szCs w:val="28"/>
+              </w:rPr>
+              <w:t>50)</w:t>
+            </w:r>
+          </w:p>
+        </w:tc>
+        <w:tc>
+          <w:tcPr>
+            <w:tcW w:w="2338" w:type="dxa"/>
+          </w:tcPr>
+          <w:p>
+            <w:pPr>
+              <w:rPr>
+                <w:sz w:val="28"/>
+                <w:szCs w:val="28"/>
+              </w:rPr>
+            </w:pPr>
+          </w:p>
+        </w:tc>
+        <w:tc>
+          <w:tcPr>
+            <w:tcW w:w="2338" w:type="dxa"/>
+          </w:tcPr>
+          <w:p>
+            <w:pPr>
+              <w:rPr>
+                <w:sz w:val="28"/>
+                <w:szCs w:val="28"/>
+              </w:rPr>
+            </w:pPr>
+          </w:p>
+        </w:tc>
+      </w:tr>
+      <w:tr>
+        <w:tc>
+          <w:tcPr>
+            <w:tcW w:w="2337" w:type="dxa"/>
+          </w:tcPr>
+          <w:p>
+            <w:pPr>
+              <w:rPr>
+                <w:sz w:val="28"/>
+                <w:szCs w:val="28"/>
+              </w:rPr>
+            </w:pPr>
+            <w:proofErr w:type="spellStart"/>
+            <w:r>
+              <w:rPr>
+                <w:sz w:val="28"/>
+                <w:szCs w:val="28"/>
+              </w:rPr>
+              <w:t>last_name</w:t>
+            </w:r>
+            <w:proofErr w:type="spellEnd"/>
+          </w:p>
+        </w:tc>
+        <w:tc>
+          <w:tcPr>
+            <w:tcW w:w="2337" w:type="dxa"/>
+          </w:tcPr>
+          <w:p>
+            <w:pPr>
+              <w:rPr>
+                <w:sz w:val="28"/>
+                <w:szCs w:val="28"/>
+              </w:rPr>
+            </w:pPr>
+            <w:proofErr w:type="gramStart"/>
+            <w:r>
+              <w:rPr>
+                <w:sz w:val="28"/>
+                <w:szCs w:val="28"/>
+              </w:rPr>
+              <w:t>varchar(</w:t>
+            </w:r>
+            <w:proofErr w:type="gramEnd"/>
+            <w:r>
+              <w:rPr>
+                <w:sz w:val="28"/>
+                <w:szCs w:val="28"/>
+              </w:rPr>
+              <w:t>50)</w:t>
+            </w:r>
+          </w:p>
+        </w:tc>
+        <w:tc>
+          <w:tcPr>
+            <w:tcW w:w="2338" w:type="dxa"/>
+          </w:tcPr>
+          <w:p>
+            <w:pPr>
+              <w:rPr>
+                <w:sz w:val="28"/>
+                <w:szCs w:val="28"/>
+              </w:rPr>
+            </w:pPr>
+          </w:p>
+        </w:tc>
+        <w:tc>
+          <w:tcPr>
+            <w:tcW w:w="2338" w:type="dxa"/>
+          </w:tcPr>
+          <w:p>
+            <w:pPr>
+              <w:rPr>
+                <w:sz w:val="28"/>
+                <w:szCs w:val="28"/>
+              </w:rPr>
+            </w:pPr>
+          </w:p>
+        </w:tc>
+      </w:tr>
+      <w:tr>
+        <w:tc>
+          <w:tcPr>
+            <w:tcW w:w="2337" w:type="dxa"/>
+          </w:tcPr>
+          <w:p>
+            <w:pPr>
+              <w:rPr>
+                <w:sz w:val="28"/>
+                <w:szCs w:val="28"/>
+              </w:rPr>
+            </w:pPr>
+            <w:proofErr w:type="spellStart"/>
+            <w:r>
+              <w:rPr>
+                <w:sz w:val="28"/>
+                <w:szCs w:val="28"/>
+              </w:rPr>
+              <w:t>company_name</w:t>
+            </w:r>
+            <w:proofErr w:type="spellEnd"/>
+          </w:p>
+        </w:tc>
+        <w:tc>
+          <w:tcPr>
+            <w:tcW w:w="2337" w:type="dxa"/>
+          </w:tcPr>
+          <w:p>
+            <w:pPr>
+              <w:rPr>
+                <w:sz w:val="28"/>
+                <w:szCs w:val="28"/>
+              </w:rPr>
+            </w:pPr>
+            <w:proofErr w:type="gramStart"/>
+            <w:r>
+              <w:rPr>
+                <w:sz w:val="28"/>
+                <w:szCs w:val="28"/>
+              </w:rPr>
+              <w:t>varchar(</w:t>
+            </w:r>
+            <w:proofErr w:type="gramEnd"/>
+            <w:r>
+              <w:rPr>
+                <w:sz w:val="28"/>
+                <w:szCs w:val="28"/>
+              </w:rPr>
+              <w:t>100)</w:t>
+            </w:r>
+          </w:p>
+        </w:tc>
+        <w:tc>
+          <w:tcPr>
+            <w:tcW w:w="2338" w:type="dxa"/>
+          </w:tcPr>
+          <w:p>
+            <w:pPr>
+              <w:rPr>
+                <w:sz w:val="28"/>
+                <w:szCs w:val="28"/>
+              </w:rPr>
+            </w:pPr>
+          </w:p>
+        </w:tc>
+        <w:tc>
+          <w:tcPr>
+            <w:tcW w:w="2338" w:type="dxa"/>
+          </w:tcPr>
+          <w:p>
+            <w:pPr>
+              <w:rPr>
+                <w:sz w:val="28"/>
+                <w:szCs w:val="28"/>
+              </w:rPr>
+            </w:pPr>
+          </w:p>
+        </w:tc>
+      </w:tr>
+      <w:tr>
+        <w:tc>
+          <w:tcPr>
+            <w:tcW w:w="2337" w:type="dxa"/>
+          </w:tcPr>
+          <w:p>
+            <w:pPr>
+              <w:rPr>
+                <w:sz w:val="28"/>
+                <w:szCs w:val="28"/>
+              </w:rPr>
+            </w:pPr>
+            <w:proofErr w:type="spellStart"/>
+            <w:r>
+              <w:rPr>
+                <w:sz w:val="28"/>
+                <w:szCs w:val="28"/>
+              </w:rPr>
+              <w:t>billing_address</w:t>
+            </w:r>
+            <w:proofErr w:type="spellEnd"/>
+          </w:p>
+        </w:tc>
+        <w:tc>
+          <w:tcPr>
+            <w:tcW w:w="2337" w:type="dxa"/>
+          </w:tcPr>
+          <w:p>
+            <w:pPr>
+              <w:rPr>
+                <w:sz w:val="28"/>
+                <w:szCs w:val="28"/>
+              </w:rPr>
+            </w:pPr>
+            <w:proofErr w:type="gramStart"/>
+            <w:r>
+              <w:rPr>
+                <w:sz w:val="28"/>
+                <w:szCs w:val="28"/>
+              </w:rPr>
+              <w:t>varchar(</w:t>
+            </w:r>
+            <w:proofErr w:type="gramEnd"/>
+            <w:r>
+              <w:rPr>
+                <w:sz w:val="28"/>
+                <w:szCs w:val="28"/>
+              </w:rPr>
+              <w:t>100)</w:t>
+            </w:r>
+          </w:p>
+        </w:tc>
+        <w:tc>
+          <w:tcPr>
+            <w:tcW w:w="2338" w:type="dxa"/>
+          </w:tcPr>
+          <w:p>
+            <w:pPr>
+              <w:rPr>
+                <w:sz w:val="28"/>
+                <w:szCs w:val="28"/>
+              </w:rPr>
+            </w:pPr>
+          </w:p>
+        </w:tc>
+        <w:tc>
+          <w:tcPr>
+            <w:tcW w:w="2338" w:type="dxa"/>
+          </w:tcPr>
+          <w:p>
+            <w:pPr>
+              <w:rPr>
+                <w:sz w:val="28"/>
+                <w:szCs w:val="28"/>
+              </w:rPr>
+            </w:pPr>
+          </w:p>
+        </w:tc>
+      </w:tr>
+      <w:tr>
+        <w:tc>
+          <w:tcPr>
+            <w:tcW w:w="2337" w:type="dxa"/>
+          </w:tcPr>
+          <w:p>
+            <w:pPr>
+              <w:rPr>
+                <w:sz w:val="28"/>
+                <w:szCs w:val="28"/>
+              </w:rPr>
+            </w:pPr>
+            <w:proofErr w:type="spellStart"/>
+            <w:r>
+              <w:rPr>
+                <w:sz w:val="28"/>
+                <w:szCs w:val="28"/>
+              </w:rPr>
+              <w:t>shiping</w:t>
+            </w:r>
+            <w:r>
+              <w:rPr>
+                <w:sz w:val="28"/>
+                <w:szCs w:val="28"/>
+              </w:rPr>
+              <w:t>_address</w:t>
+            </w:r>
+            <w:proofErr w:type="spellEnd"/>
+          </w:p>
+        </w:tc>
+        <w:tc>
+          <w:tcPr>
+            <w:tcW w:w="2337" w:type="dxa"/>
+          </w:tcPr>
+          <w:p>
+            <w:pPr>
+              <w:rPr>
+                <w:sz w:val="28"/>
+                <w:szCs w:val="28"/>
+              </w:rPr>
+            </w:pPr>
+            <w:proofErr w:type="gramStart"/>
+            <w:r>
+              <w:rPr>
+                <w:sz w:val="28"/>
+                <w:szCs w:val="28"/>
+              </w:rPr>
+              <w:t>varchar(</w:t>
+            </w:r>
+            <w:proofErr w:type="gramEnd"/>
+            <w:r>
+              <w:rPr>
+                <w:sz w:val="28"/>
+                <w:szCs w:val="28"/>
+              </w:rPr>
+              <w:t>100)</w:t>
+            </w:r>
+          </w:p>
+        </w:tc>
+        <w:tc>
+          <w:tcPr>
+            <w:tcW w:w="2338" w:type="dxa"/>
+          </w:tcPr>
+          <w:p>
+            <w:pPr>
+              <w:rPr>
+                <w:sz w:val="28"/>
+                <w:szCs w:val="28"/>
+              </w:rPr>
+            </w:pPr>
+          </w:p>
+        </w:tc>
+        <w:tc>
+          <w:tcPr>
+            <w:tcW w:w="2338" w:type="dxa"/>
+          </w:tcPr>
+          <w:p>
+            <w:pPr>
+              <w:rPr>
+                <w:sz w:val="28"/>
+                <w:szCs w:val="28"/>
+              </w:rPr>
+            </w:pPr>
+          </w:p>
+        </w:tc>
+      </w:tr>
+      <w:tr>
+        <w:tc>
+          <w:tcPr>
+            <w:tcW w:w="2337" w:type="dxa"/>
+          </w:tcPr>
+          <w:p>
+            <w:pPr>
+              <w:rPr>
+                <w:sz w:val="28"/>
+                <w:szCs w:val="28"/>
+              </w:rPr>
+            </w:pPr>
+            <w:proofErr w:type="spellStart"/>
+            <w:r>
+              <w:rPr>
+                <w:sz w:val="28"/>
+                <w:szCs w:val="28"/>
+              </w:rPr>
+              <w:t>billing_state</w:t>
+            </w:r>
+            <w:proofErr w:type="spellEnd"/>
+          </w:p>
+        </w:tc>
+        <w:tc>
+          <w:tcPr>
+            <w:tcW w:w="2337" w:type="dxa"/>
+          </w:tcPr>
+          <w:p>
+            <w:pPr>
+              <w:rPr>
+                <w:sz w:val="28"/>
+                <w:szCs w:val="28"/>
+              </w:rPr>
+            </w:pPr>
+            <w:proofErr w:type="gramStart"/>
+            <w:r>
+              <w:rPr>
+                <w:sz w:val="28"/>
+                <w:szCs w:val="28"/>
+              </w:rPr>
+              <w:t>varchar(</w:t>
+            </w:r>
+            <w:proofErr w:type="gramEnd"/>
+            <w:r>
+              <w:rPr>
+                <w:sz w:val="28"/>
+                <w:szCs w:val="28"/>
+              </w:rPr>
+              <w:t>50)</w:t>
+            </w:r>
+          </w:p>
+        </w:tc>
+        <w:tc>
+          <w:tcPr>
+            <w:tcW w:w="2338" w:type="dxa"/>
+          </w:tcPr>
+          <w:p>
+            <w:pPr>
+              <w:rPr>
+                <w:sz w:val="28"/>
+                <w:szCs w:val="28"/>
+              </w:rPr>
+            </w:pPr>
+          </w:p>
+        </w:tc>
+        <w:tc>
+          <w:tcPr>
+            <w:tcW w:w="2338" w:type="dxa"/>
+          </w:tcPr>
+          <w:p>
+            <w:pPr>
+              <w:rPr>
+                <w:sz w:val="28"/>
+                <w:szCs w:val="28"/>
+              </w:rPr>
+            </w:pPr>
+          </w:p>
+        </w:tc>
+      </w:tr>
+      <w:tr>
+        <w:tc>
+          <w:tcPr>
+            <w:tcW w:w="2337" w:type="dxa"/>
+          </w:tcPr>
+          <w:p>
+            <w:pPr>
+              <w:rPr>
+                <w:sz w:val="28"/>
+                <w:szCs w:val="28"/>
+              </w:rPr>
+            </w:pPr>
+            <w:proofErr w:type="spellStart"/>
+            <w:r>
+              <w:rPr>
+                <w:sz w:val="28"/>
+                <w:szCs w:val="28"/>
+              </w:rPr>
+              <w:t>shiping</w:t>
+            </w:r>
+            <w:r>
+              <w:rPr>
+                <w:sz w:val="28"/>
+                <w:szCs w:val="28"/>
+              </w:rPr>
+              <w:t>_state</w:t>
+            </w:r>
+            <w:proofErr w:type="spellEnd"/>
+          </w:p>
+        </w:tc>
+        <w:tc>
+          <w:tcPr>
+            <w:tcW w:w="2337" w:type="dxa"/>
+          </w:tcPr>
+          <w:p>
+            <w:pPr>
+              <w:rPr>
+                <w:sz w:val="28"/>
+                <w:szCs w:val="28"/>
+              </w:rPr>
+            </w:pPr>
+            <w:proofErr w:type="gramStart"/>
+            <w:r>
+              <w:rPr>
+                <w:sz w:val="28"/>
+                <w:szCs w:val="28"/>
+              </w:rPr>
+              <w:t>varchar(</w:t>
+            </w:r>
+            <w:proofErr w:type="gramEnd"/>
+            <w:r>
+              <w:rPr>
+                <w:sz w:val="28"/>
+                <w:szCs w:val="28"/>
+              </w:rPr>
+              <w:t>50)</w:t>
+            </w:r>
+          </w:p>
+        </w:tc>
+        <w:tc>
+          <w:tcPr>
+            <w:tcW w:w="2338" w:type="dxa"/>
+          </w:tcPr>
+          <w:p>
+            <w:pPr>
+              <w:rPr>
+                <w:sz w:val="28"/>
+                <w:szCs w:val="28"/>
+              </w:rPr>
+            </w:pPr>
+          </w:p>
+        </w:tc>
+        <w:tc>
+          <w:tcPr>
+            <w:tcW w:w="2338" w:type="dxa"/>
+          </w:tcPr>
+          <w:p>
+            <w:pPr>
+              <w:rPr>
+                <w:sz w:val="28"/>
+                <w:szCs w:val="28"/>
+              </w:rPr>
+            </w:pPr>
+          </w:p>
+        </w:tc>
+      </w:tr>
+      <w:tr>
+        <w:tc>
+          <w:tcPr>
+            <w:tcW w:w="2337" w:type="dxa"/>
+          </w:tcPr>
+          <w:p>
+            <w:pPr>
+              <w:rPr>
+                <w:sz w:val="28"/>
+                <w:szCs w:val="28"/>
+              </w:rPr>
+            </w:pPr>
+            <w:proofErr w:type="spellStart"/>
+            <w:r>
+              <w:rPr>
+                <w:sz w:val="28"/>
+                <w:szCs w:val="28"/>
+              </w:rPr>
+              <w:t>billing_post</w:t>
+            </w:r>
+            <w:proofErr w:type="spellEnd"/>
+          </w:p>
+        </w:tc>
+        <w:tc>
+          <w:tcPr>
+            <w:tcW w:w="2337" w:type="dxa"/>
+          </w:tcPr>
+          <w:p>
+            <w:pPr>
+              <w:rPr>
+                <w:sz w:val="28"/>
+                <w:szCs w:val="28"/>
+              </w:rPr>
+            </w:pPr>
+            <w:proofErr w:type="gramStart"/>
+            <w:r>
+              <w:rPr>
+                <w:sz w:val="28"/>
+                <w:szCs w:val="28"/>
+              </w:rPr>
+              <w:t>varchar(</w:t>
+            </w:r>
+            <w:proofErr w:type="gramEnd"/>
+            <w:r>
+              <w:rPr>
+                <w:sz w:val="28"/>
+                <w:szCs w:val="28"/>
+              </w:rPr>
+              <w:t>50)</w:t>
+            </w:r>
+          </w:p>
+        </w:tc>
+        <w:tc>
+          <w:tcPr>
+            <w:tcW w:w="2338" w:type="dxa"/>
+          </w:tcPr>
+          <w:p>
+            <w:pPr>
+              <w:rPr>
+                <w:sz w:val="28"/>
+                <w:szCs w:val="28"/>
+              </w:rPr>
+            </w:pPr>
+          </w:p>
+        </w:tc>
+        <w:tc>
+          <w:tcPr>
+            <w:tcW w:w="2338" w:type="dxa"/>
+          </w:tcPr>
+          <w:p>
+            <w:pPr>
+              <w:rPr>
+                <w:sz w:val="28"/>
+                <w:szCs w:val="28"/>
+              </w:rPr>
+            </w:pPr>
+          </w:p>
+        </w:tc>
+      </w:tr>
+      <w:tr>
+        <w:tc>
+          <w:tcPr>
+            <w:tcW w:w="2337" w:type="dxa"/>
+          </w:tcPr>
+          <w:p>
+            <w:pPr>
+              <w:rPr>
+                <w:sz w:val="28"/>
+                <w:szCs w:val="28"/>
+              </w:rPr>
+            </w:pPr>
+            <w:proofErr w:type="spellStart"/>
+            <w:r>
+              <w:rPr>
+                <w:sz w:val="28"/>
+                <w:szCs w:val="28"/>
+              </w:rPr>
+              <w:t>shiping</w:t>
+            </w:r>
+            <w:r>
+              <w:rPr>
+                <w:sz w:val="28"/>
+                <w:szCs w:val="28"/>
+              </w:rPr>
+              <w:t>_post</w:t>
+            </w:r>
+            <w:proofErr w:type="spellEnd"/>
+          </w:p>
+        </w:tc>
+        <w:tc>
+          <w:tcPr>
+            <w:tcW w:w="2337" w:type="dxa"/>
+          </w:tcPr>
+          <w:p>
+            <w:pPr>
+              <w:rPr>
+                <w:sz w:val="28"/>
+                <w:szCs w:val="28"/>
+              </w:rPr>
+            </w:pPr>
+            <w:proofErr w:type="gramStart"/>
+            <w:r>
+              <w:rPr>
+                <w:sz w:val="28"/>
+                <w:szCs w:val="28"/>
+              </w:rPr>
+              <w:t>varchar(</w:t>
+            </w:r>
+            <w:proofErr w:type="gramEnd"/>
+            <w:r>
+              <w:rPr>
+                <w:sz w:val="28"/>
+                <w:szCs w:val="28"/>
+              </w:rPr>
+              <w:t>50)</w:t>
+            </w:r>
+          </w:p>
+        </w:tc>
+        <w:tc>
+          <w:tcPr>
+            <w:tcW w:w="2338" w:type="dxa"/>
+          </w:tcPr>
+          <w:p>
+            <w:pPr>
+              <w:rPr>
+                <w:sz w:val="28"/>
+                <w:szCs w:val="28"/>
+              </w:rPr>
+            </w:pPr>
+          </w:p>
+        </w:tc>
+        <w:tc>
+          <w:tcPr>
+            <w:tcW w:w="2338" w:type="dxa"/>
+          </w:tcPr>
+          <w:p>
+            <w:pPr>
+              <w:rPr>
+                <w:sz w:val="28"/>
+                <w:szCs w:val="28"/>
+              </w:rPr>
+            </w:pPr>
+          </w:p>
+        </w:tc>
+      </w:tr>
+      <w:tr>
+        <w:tc>
+          <w:tcPr>
+            <w:tcW w:w="2337" w:type="dxa"/>
+          </w:tcPr>
+          <w:p>
+            <w:pPr>
+              <w:rPr>
+                <w:sz w:val="28"/>
+                <w:szCs w:val="28"/>
+              </w:rPr>
+            </w:pPr>
+            <w:r>
+              <w:rPr>
+                <w:sz w:val="28"/>
+                <w:szCs w:val="28"/>
+              </w:rPr>
+              <w:t>email</w:t>
+            </w:r>
+          </w:p>
+        </w:tc>
+        <w:tc>
+          <w:tcPr>
+            <w:tcW w:w="2337" w:type="dxa"/>
+          </w:tcPr>
+          <w:p>
+            <w:pPr>
+              <w:rPr>
+                <w:sz w:val="28"/>
+                <w:szCs w:val="28"/>
+              </w:rPr>
+            </w:pPr>
+            <w:proofErr w:type="gramStart"/>
+            <w:r>
+              <w:rPr>
+                <w:sz w:val="28"/>
+                <w:szCs w:val="28"/>
+              </w:rPr>
+              <w:t>varchar(</w:t>
+            </w:r>
+            <w:proofErr w:type="gramEnd"/>
+            <w:r>
+              <w:rPr>
+                <w:sz w:val="28"/>
+                <w:szCs w:val="28"/>
+              </w:rPr>
+              <w:t>50)</w:t>
+            </w:r>
+          </w:p>
+        </w:tc>
+        <w:tc>
+          <w:tcPr>
+            <w:tcW w:w="2338" w:type="dxa"/>
+          </w:tcPr>
+          <w:p>
+            <w:pPr>
+              <w:rPr>
+                <w:sz w:val="28"/>
+                <w:szCs w:val="28"/>
+              </w:rPr>
+            </w:pPr>
+          </w:p>
+        </w:tc>
+        <w:tc>
+          <w:tcPr>
+            <w:tcW w:w="2338" w:type="dxa"/>
+          </w:tcPr>
+          <w:p>
+            <w:pPr>
+              <w:rPr>
+                <w:sz w:val="28"/>
+                <w:szCs w:val="28"/>
+              </w:rPr>
+            </w:pPr>
+          </w:p>
+        </w:tc>
+      </w:tr>
+      <w:tr>
+        <w:tc>
+          <w:tcPr>
+            <w:tcW w:w="2337" w:type="dxa"/>
+          </w:tcPr>
+          <w:p>
+            <w:pPr>
+              <w:rPr>
+                <w:sz w:val="28"/>
+                <w:szCs w:val="28"/>
+              </w:rPr>
+            </w:pPr>
+            <w:r>
+              <w:rPr>
+                <w:sz w:val="28"/>
+                <w:szCs w:val="28"/>
+              </w:rPr>
+              <w:t>phone</w:t>
+            </w:r>
+          </w:p>
+        </w:tc>
+        <w:tc>
+          <w:tcPr>
+            <w:tcW w:w="2337" w:type="dxa"/>
+          </w:tcPr>
+          <w:p>
+            <w:pPr>
+              <w:rPr>
+                <w:sz w:val="28"/>
+                <w:szCs w:val="28"/>
+              </w:rPr>
+            </w:pPr>
+            <w:r>
+              <w:rPr>
+                <w:sz w:val="28"/>
+                <w:szCs w:val="28"/>
+              </w:rPr>
+              <w:t>int</w:t>
+            </w:r>
+          </w:p>
+        </w:tc>
+        <w:tc>
+          <w:tcPr>
+            <w:tcW w:w="2338" w:type="dxa"/>
+          </w:tcPr>
+          <w:p>
+            <w:pPr>
+              <w:rPr>
+                <w:sz w:val="28"/>
+                <w:szCs w:val="28"/>
+              </w:rPr>
+            </w:pPr>
+          </w:p>
+        </w:tc>
+        <w:tc>
+          <w:tcPr>
+            <w:tcW w:w="2338" w:type="dxa"/>
+          </w:tcPr>
+          <w:p>
+            <w:pPr>
+              <w:rPr>
+                <w:sz w:val="28"/>
+                <w:szCs w:val="28"/>
+              </w:rPr>
+            </w:pPr>
+          </w:p>
+        </w:tc>
+      </w:tr>
+      <w:tr>
+        <w:tc>
+          <w:tcPr>
+            <w:tcW w:w="2337" w:type="dxa"/>
+          </w:tcPr>
+          <w:p>
+            <w:pPr>
+              <w:rPr>
+                <w:sz w:val="28"/>
+                <w:szCs w:val="28"/>
+              </w:rPr>
+            </w:pPr>
+            <w:r>
+              <w:rPr>
+                <w:sz w:val="28"/>
+                <w:szCs w:val="28"/>
+              </w:rPr>
+              <w:t>notes</w:t>
+            </w:r>
+          </w:p>
+        </w:tc>
+        <w:tc>
+          <w:tcPr>
+            <w:tcW w:w="2337" w:type="dxa"/>
+          </w:tcPr>
+          <w:p>
+            <w:pPr>
+              <w:rPr>
+                <w:sz w:val="28"/>
+                <w:szCs w:val="28"/>
+              </w:rPr>
+            </w:pPr>
+            <w:proofErr w:type="gramStart"/>
+            <w:r>
+              <w:rPr>
+                <w:sz w:val="28"/>
+                <w:szCs w:val="28"/>
+              </w:rPr>
+              <w:t>varchar(</w:t>
+            </w:r>
+            <w:proofErr w:type="gramEnd"/>
+            <w:r>
+              <w:rPr>
+                <w:sz w:val="28"/>
+                <w:szCs w:val="28"/>
+              </w:rPr>
+              <w:t>20</w:t>
+            </w:r>
+            <w:r>
+              <w:rPr>
+                <w:sz w:val="28"/>
+                <w:szCs w:val="28"/>
+              </w:rPr>
+              <w:t>0)</w:t>
+            </w:r>
+          </w:p>
+        </w:tc>
+        <w:tc>
+          <w:tcPr>
+            <w:tcW w:w="2338" w:type="dxa"/>
+          </w:tcPr>
+          <w:p>
+            <w:pPr>
+              <w:rPr>
+                <w:sz w:val="28"/>
+                <w:szCs w:val="28"/>
+              </w:rPr>
+            </w:pPr>
+          </w:p>
+        </w:tc>
+        <w:tc>
+          <w:tcPr>
+            <w:tcW w:w="2338" w:type="dxa"/>
+          </w:tcPr>
+          <w:p>
+            <w:pPr>
+              <w:rPr>
+                <w:sz w:val="28"/>
+                <w:szCs w:val="28"/>
+              </w:rPr>
+            </w:pPr>
+          </w:p>
+        </w:tc>
+      </w:tr>
+      <w:tr>
+        <w:tc>
+          <w:tcPr>
+            <w:tcW w:w="2337" w:type="dxa"/>
+          </w:tcPr>
+          <w:p>
+            <w:pPr>
+              <w:rPr>
+                <w:sz w:val="28"/>
+                <w:szCs w:val="28"/>
+              </w:rPr>
+            </w:pPr>
+            <w:proofErr w:type="spellStart"/>
+            <w:r>
+              <w:rPr>
+                <w:sz w:val="28"/>
+                <w:szCs w:val="28"/>
+              </w:rPr>
+              <w:t>Created_at</w:t>
+            </w:r>
+            <w:proofErr w:type="spellEnd"/>
+          </w:p>
+        </w:tc>
+        <w:tc>
+          <w:tcPr>
+            <w:tcW w:w="2337" w:type="dxa"/>
+          </w:tcPr>
+          <w:p>
+            <w:pPr>
+              <w:rPr>
+                <w:sz w:val="28"/>
+                <w:szCs w:val="28"/>
+              </w:rPr>
+            </w:pPr>
+            <w:r>
+              <w:rPr>
+                <w:sz w:val="28"/>
+                <w:szCs w:val="28"/>
+              </w:rPr>
+              <w:t>Datetime</w:t>
+            </w:r>
+          </w:p>
+        </w:tc>
+        <w:tc>
+          <w:tcPr>
+            <w:tcW w:w="2338" w:type="dxa"/>
+          </w:tcPr>
+          <w:p>
+            <w:pPr>
+              <w:rPr>
+                <w:sz w:val="28"/>
+                <w:szCs w:val="28"/>
+              </w:rPr>
+            </w:pPr>
+          </w:p>
+        </w:tc>
+        <w:tc>
+          <w:tcPr>
+            <w:tcW w:w="2338" w:type="dxa"/>
+          </w:tcPr>
+          <w:p>
+            <w:pPr>
+              <w:rPr>
+                <w:sz w:val="28"/>
+                <w:szCs w:val="28"/>
+              </w:rPr>
+            </w:pPr>
+          </w:p>
+        </w:tc>
+      </w:tr>
+      <w:tr>
+        <w:tc>
+          <w:tcPr>
+            <w:tcW w:w="2337" w:type="dxa"/>
+          </w:tcPr>
+          <w:p>
+            <w:pPr>
+              <w:rPr>
+                <w:sz w:val="28"/>
+                <w:szCs w:val="28"/>
+              </w:rPr>
+            </w:pPr>
+            <w:proofErr w:type="spellStart"/>
+            <w:r>
+              <w:rPr>
+                <w:sz w:val="28"/>
+                <w:szCs w:val="28"/>
+              </w:rPr>
+              <w:t>Created_by</w:t>
+            </w:r>
+            <w:proofErr w:type="spellEnd"/>
+          </w:p>
+        </w:tc>
+        <w:tc>
+          <w:tcPr>
+            <w:tcW w:w="2337" w:type="dxa"/>
+          </w:tcPr>
+          <w:p>
+            <w:pPr>
+              <w:rPr>
+                <w:sz w:val="28"/>
+                <w:szCs w:val="28"/>
+              </w:rPr>
+            </w:pPr>
+            <w:r>
+              <w:rPr>
+                <w:sz w:val="28"/>
+                <w:szCs w:val="28"/>
+              </w:rPr>
+              <w:t>int</w:t>
+            </w:r>
+          </w:p>
+        </w:tc>
+        <w:tc>
+          <w:tcPr>
+            <w:tcW w:w="2338" w:type="dxa"/>
+          </w:tcPr>
+          <w:p>
+            <w:pPr>
+              <w:rPr>
+                <w:sz w:val="28"/>
+                <w:szCs w:val="28"/>
+              </w:rPr>
+            </w:pPr>
+          </w:p>
+        </w:tc>
+        <w:tc>
+          <w:tcPr>
+            <w:tcW w:w="2338" w:type="dxa"/>
+          </w:tcPr>
+          <w:p>
+            <w:pPr>
+              <w:rPr>
+                <w:sz w:val="28"/>
+                <w:szCs w:val="28"/>
+              </w:rPr>
+            </w:pPr>
+          </w:p>
+        </w:tc>
+      </w:tr>
+      <w:tr>
+        <w:tc>
+          <w:tcPr>
+            <w:tcW w:w="2337" w:type="dxa"/>
+          </w:tcPr>
+          <w:p>
+            <w:pPr>
+              <w:rPr>
+                <w:sz w:val="28"/>
+                <w:szCs w:val="28"/>
+              </w:rPr>
+            </w:pPr>
+            <w:proofErr w:type="spellStart"/>
+            <w:r>
+              <w:rPr>
+                <w:sz w:val="28"/>
+                <w:szCs w:val="28"/>
+              </w:rPr>
+              <w:t>Updated_at</w:t>
+            </w:r>
+            <w:proofErr w:type="spellEnd"/>
+          </w:p>
+        </w:tc>
+        <w:tc>
+          <w:tcPr>
+            <w:tcW w:w="2337" w:type="dxa"/>
+          </w:tcPr>
+          <w:p>
+            <w:pPr>
+              <w:rPr>
+                <w:sz w:val="28"/>
+                <w:szCs w:val="28"/>
+              </w:rPr>
+            </w:pPr>
+            <w:r>
+              <w:rPr>
+                <w:sz w:val="28"/>
+                <w:szCs w:val="28"/>
+              </w:rPr>
+              <w:t>Datetime</w:t>
+            </w:r>
+          </w:p>
+        </w:tc>
+        <w:tc>
+          <w:tcPr>
+            <w:tcW w:w="2338" w:type="dxa"/>
+          </w:tcPr>
+          <w:p>
+            <w:pPr>
+              <w:rPr>
+                <w:sz w:val="28"/>
+                <w:szCs w:val="28"/>
+              </w:rPr>
+            </w:pPr>
+          </w:p>
+        </w:tc>
+        <w:tc>
+          <w:tcPr>
+            <w:tcW w:w="2338" w:type="dxa"/>
+          </w:tcPr>
+          <w:p>
+            <w:pPr>
+              <w:rPr>
+                <w:sz w:val="28"/>
+                <w:szCs w:val="28"/>
+              </w:rPr>
+            </w:pPr>
+          </w:p>
+        </w:tc>
+      </w:tr>
+      <w:tr>
+        <w:tc>
+          <w:tcPr>
+            <w:tcW w:w="2337" w:type="dxa"/>
+          </w:tcPr>
+          <w:p>
+            <w:pPr>
+              <w:rPr>
+                <w:sz w:val="28"/>
+                <w:szCs w:val="28"/>
+              </w:rPr>
+            </w:pPr>
+            <w:proofErr w:type="spellStart"/>
+            <w:r>
+              <w:rPr>
+                <w:sz w:val="28"/>
+                <w:szCs w:val="28"/>
+              </w:rPr>
+              <w:t>Updated_by</w:t>
+            </w:r>
+            <w:proofErr w:type="spellEnd"/>
+          </w:p>
+        </w:tc>
+        <w:tc>
+          <w:tcPr>
+            <w:tcW w:w="2337" w:type="dxa"/>
+          </w:tcPr>
+          <w:p>
+            <w:pPr>
+              <w:rPr>
+                <w:sz w:val="28"/>
+                <w:szCs w:val="28"/>
+              </w:rPr>
+            </w:pPr>
+            <w:r>
+              <w:rPr>
+                <w:sz w:val="28"/>
+                <w:szCs w:val="28"/>
+              </w:rPr>
+              <w:t>int</w:t>
+            </w:r>
+          </w:p>
+        </w:tc>
+        <w:tc>
+          <w:tcPr>
+            <w:tcW w:w="2338" w:type="dxa"/>
+          </w:tcPr>
+          <w:p>
+            <w:pPr>
+              <w:rPr>
+                <w:sz w:val="28"/>
+                <w:szCs w:val="28"/>
+              </w:rPr>
+            </w:pPr>
+          </w:p>
+        </w:tc>
+        <w:tc>
+          <w:tcPr>
+            <w:tcW w:w="2338" w:type="dxa"/>
+          </w:tcPr>
+          <w:p>
+            <w:pPr>
+              <w:rPr>
+                <w:sz w:val="28"/>
+                <w:szCs w:val="28"/>
+              </w:rPr>
+            </w:pPr>
+          </w:p>
+        </w:tc>
+      </w:tr>
+      <w:tr>
+        <w:tc>
+          <w:tcPr>
+            <w:tcW w:w="2337" w:type="dxa"/>
+          </w:tcPr>
+          <w:p>
+            <w:pPr>
+              <w:rPr>
+                <w:sz w:val="28"/>
+                <w:szCs w:val="28"/>
+              </w:rPr>
+            </w:pPr>
+            <w:proofErr w:type="spellStart"/>
+            <w:r>
+              <w:rPr>
+                <w:sz w:val="28"/>
+                <w:szCs w:val="28"/>
+              </w:rPr>
+              <w:t>Deleted_at</w:t>
+            </w:r>
+            <w:proofErr w:type="spellEnd"/>
+          </w:p>
+        </w:tc>
+        <w:tc>
+          <w:tcPr>
+            <w:tcW w:w="2337" w:type="dxa"/>
+          </w:tcPr>
+          <w:p>
+            <w:pPr>
+              <w:rPr>
+                <w:sz w:val="28"/>
+                <w:szCs w:val="28"/>
+              </w:rPr>
+            </w:pPr>
+            <w:r>
+              <w:rPr>
+                <w:sz w:val="28"/>
+                <w:szCs w:val="28"/>
+              </w:rPr>
+              <w:t>Datetime</w:t>
+            </w:r>
+          </w:p>
+        </w:tc>
+        <w:tc>
+          <w:tcPr>
+            <w:tcW w:w="2338" w:type="dxa"/>
+          </w:tcPr>
+          <w:p>
+            <w:pPr>
+              <w:rPr>
+                <w:sz w:val="28"/>
+                <w:szCs w:val="28"/>
+              </w:rPr>
+            </w:pPr>
           </w:p>
         </w:tc>
         <w:tc>
@@ -7065,8 +9084,8 @@
       </w:pPr>
     </w:p>
     <w:sectPr>
-      <w:pgSz w:w="12240" w:h="15840"/>
-      <w:pgMar w:top="1440" w:right="1440" w:bottom="1440" w:left="1440" w:header="720" w:footer="720" w:gutter="0"/>
+      <w:pgSz w:w="12240" w:h="20160" w:code="5"/>
+      <w:pgMar w:top="720" w:right="720" w:bottom="720" w:left="720" w:header="720" w:footer="720" w:gutter="0"/>
       <w:cols w:space="720"/>
       <w:docGrid w:linePitch="360"/>
     </w:sectPr>
@@ -7075,7 +9094,7 @@
 </file>
 
 <file path=word/styles.xml><?xml version="1.0" encoding="utf-8"?>
-<w:styles xmlns:mc="http://schemas.openxmlformats.org/markup-compatibility/2006" xmlns:r="http://schemas.openxmlformats.org/officeDocument/2006/relationships" xmlns:w="http://schemas.openxmlformats.org/wordprocessingml/2006/main" xmlns:w14="http://schemas.microsoft.com/office/word/2010/wordml" xmlns:w15="http://schemas.microsoft.com/office/word/2012/wordml" xmlns:w16cex="http://schemas.microsoft.com/office/word/2018/wordml/cex" xmlns:w16cid="http://schemas.microsoft.com/office/word/2016/wordml/cid" xmlns:w16="http://schemas.microsoft.com/office/word/2018/wordml" xmlns:w16sdtdh="http://schemas.microsoft.com/office/word/2020/wordml/sdtdatahash" xmlns:w16se="http://schemas.microsoft.com/office/word/2015/wordml/symex" mc:Ignorable="w14 w15 w16se w16cid w16 w16cex w16sdtdh">
+<w:styles xmlns:mc="http://schemas.openxmlformats.org/markup-compatibility/2006" xmlns:r="http://schemas.openxmlformats.org/officeDocument/2006/relationships" xmlns:w="http://schemas.openxmlformats.org/wordprocessingml/2006/main" xmlns:w14="http://schemas.microsoft.com/office/word/2010/wordml" xmlns:w15="http://schemas.microsoft.com/office/word/2012/wordml" xmlns:w16cid="http://schemas.microsoft.com/office/word/2016/wordml/cid" xmlns:w16se="http://schemas.microsoft.com/office/word/2015/wordml/symex" mc:Ignorable="w14 w15 w16se w16cid">
   <w:docDefaults>
     <w:rPrDefault>
       <w:rPr>
@@ -7093,7 +9112,7 @@
       </w:pPr>
     </w:pPrDefault>
   </w:docDefaults>
-  <w:latentStyles w:defLockedState="0" w:defUIPriority="99" w:defSemiHidden="0" w:defUnhideWhenUsed="0" w:defQFormat="0" w:count="376">
+  <w:latentStyles w:defLockedState="0" w:defUIPriority="99" w:defSemiHidden="0" w:defUnhideWhenUsed="0" w:defQFormat="0" w:count="375">
     <w:lsdException w:name="Normal" w:uiPriority="0" w:qFormat="1"/>
     <w:lsdException w:name="heading 1" w:uiPriority="9" w:qFormat="1"/>
     <w:lsdException w:name="heading 2" w:semiHidden="1" w:uiPriority="9" w:unhideWhenUsed="1" w:qFormat="1"/>
@@ -7469,7 +9488,6 @@
     <w:lsdException w:name="Smart Hyperlink" w:semiHidden="1" w:unhideWhenUsed="1"/>
     <w:lsdException w:name="Hashtag" w:semiHidden="1" w:unhideWhenUsed="1"/>
     <w:lsdException w:name="Unresolved Mention" w:semiHidden="1" w:unhideWhenUsed="1"/>
-    <w:lsdException w:name="Smart Link" w:semiHidden="1" w:unhideWhenUsed="1"/>
   </w:latentStyles>
   <w:style w:type="paragraph" w:default="1" w:styleId="Normal">
     <w:name w:val="Normal"/>

</xml_diff>